<commit_message>
Update to most of the things
</commit_message>
<xml_diff>
--- a/Dokumentacja.docx
+++ b/Dokumentacja.docx
@@ -1449,55 +1449,34 @@
           <w:sz w:val="24"/>
           <w:szCs w:val="24"/>
         </w:rPr>
-        <w:t>- dodawanie/edytowanie/usuwanie pojazdów i ich typów</w:t>
-      </w:r>
-      <w:r>
-        <w:rPr>
-          <w:rFonts w:ascii="Times New Roman" w:hAnsi="Times New Roman" w:cs="Times New Roman"/>
-          <w:color w:val="000000" w:themeColor="text1"/>
-          <w:sz w:val="24"/>
-          <w:szCs w:val="24"/>
-          <w:vertAlign w:val="superscript"/>
-        </w:rPr>
-        <w:t>(1)</w:t>
-      </w:r>
-      <w:r>
-        <w:rPr>
-          <w:rFonts w:ascii="Times New Roman" w:hAnsi="Times New Roman" w:cs="Times New Roman"/>
-          <w:color w:val="000000" w:themeColor="text1"/>
-          <w:sz w:val="24"/>
-          <w:szCs w:val="24"/>
-        </w:rPr>
-        <w:t>, paczek i ich typów</w:t>
-      </w:r>
-      <w:r>
-        <w:rPr>
-          <w:rFonts w:ascii="Times New Roman" w:hAnsi="Times New Roman" w:cs="Times New Roman"/>
-          <w:color w:val="000000" w:themeColor="text1"/>
-          <w:sz w:val="24"/>
-          <w:szCs w:val="24"/>
-          <w:vertAlign w:val="superscript"/>
-        </w:rPr>
-        <w:t>(2)</w:t>
-      </w:r>
-      <w:r>
-        <w:rPr>
-          <w:rFonts w:ascii="Times New Roman" w:hAnsi="Times New Roman" w:cs="Times New Roman"/>
-          <w:color w:val="000000" w:themeColor="text1"/>
-          <w:sz w:val="24"/>
-          <w:szCs w:val="24"/>
-        </w:rPr>
-        <w:t xml:space="preserve"> oraz typów transportu</w:t>
-      </w:r>
-      <w:r>
-        <w:rPr>
-          <w:rFonts w:ascii="Times New Roman" w:hAnsi="Times New Roman" w:cs="Times New Roman"/>
-          <w:color w:val="000000" w:themeColor="text1"/>
-          <w:sz w:val="24"/>
-          <w:szCs w:val="24"/>
-          <w:vertAlign w:val="superscript"/>
-        </w:rPr>
-        <w:t>(2)</w:t>
+        <w:t>- dodawanie/edytowanie/usuwanie pojazdów</w:t>
+      </w:r>
+      <w:r>
+        <w:rPr>
+          <w:rFonts w:ascii="Times New Roman" w:hAnsi="Times New Roman" w:cs="Times New Roman"/>
+          <w:color w:val="000000" w:themeColor="text1"/>
+          <w:sz w:val="24"/>
+          <w:szCs w:val="24"/>
+        </w:rPr>
+        <w:t xml:space="preserve">, </w:t>
+      </w:r>
+      <w:r>
+        <w:rPr>
+          <w:rFonts w:ascii="Times New Roman" w:hAnsi="Times New Roman" w:cs="Times New Roman"/>
+          <w:color w:val="000000" w:themeColor="text1"/>
+          <w:sz w:val="24"/>
+          <w:szCs w:val="24"/>
+        </w:rPr>
+        <w:t>pacze</w:t>
+      </w:r>
+      <w:r>
+        <w:rPr>
+          <w:rFonts w:ascii="Times New Roman" w:hAnsi="Times New Roman" w:cs="Times New Roman"/>
+          <w:color w:val="000000" w:themeColor="text1"/>
+          <w:sz w:val="24"/>
+          <w:szCs w:val="24"/>
+        </w:rPr>
+        <w:t>k</w:t>
       </w:r>
     </w:p>
     <w:p>
@@ -1544,7 +1523,25 @@
           <w:sz w:val="24"/>
           <w:szCs w:val="24"/>
         </w:rPr>
-        <w:t>W przypadku transportu paczek: Algorytm naliczania opłat będzie brał pod uwagę rozmiar przesyłki, ilość kilometrów która będzie musiał pokonać kurier, koszt ubezpieczenia oraz czy jest to transport krajowy czy międzynarodowy. Administrator może zmieniać stawkę za kilometr, stawkę np. za kilogram paczki i koszt ubezpieczenia oraz ewentualne naliczenie opłat za typ transportu.</w:t>
+        <w:t xml:space="preserve">W przypadku transportu paczek: Algorytm naliczania opłat będzie brał pod uwagę </w:t>
+      </w:r>
+      <w:r>
+        <w:rPr>
+          <w:rFonts w:ascii="Times New Roman" w:hAnsi="Times New Roman" w:cs="Times New Roman"/>
+          <w:color w:val="000000" w:themeColor="text1"/>
+          <w:sz w:val="24"/>
+          <w:szCs w:val="24"/>
+        </w:rPr>
+        <w:t xml:space="preserve">rozmiar przesyłki, </w:t>
+      </w:r>
+      <w:r>
+        <w:rPr>
+          <w:rFonts w:ascii="Times New Roman" w:hAnsi="Times New Roman" w:cs="Times New Roman"/>
+          <w:color w:val="000000" w:themeColor="text1"/>
+          <w:sz w:val="24"/>
+          <w:szCs w:val="24"/>
+        </w:rPr>
+        <w:t>koszt ubezpieczenia oraz czy jest to transport krajowy czy międzynarodowy. Administrator może zmieniać stawkę za kilometr, stawkę np. za kilogram paczki i koszt ubezpieczenia oraz ewentualne naliczenie opłat za typ transportu.</w:t>
       </w:r>
     </w:p>
     <w:p>
@@ -1570,7 +1567,7 @@
           <w:sz w:val="24"/>
           <w:szCs w:val="24"/>
         </w:rPr>
-        <w:t>W przypadku transportu osób: Algorytm naliczania opłat będzie brał pod uwagę ilość kilometrów, długość pobytu, koszt ubezpieczenia, oraz ewentualne naliczenie opłat za typ transportu</w:t>
+        <w:t>W przypadku transportu osób: Algorytm naliczania opłat będzie brał pod uwagę ilość długość pobytu, koszt ubezpieczenia, oraz ewentualne naliczenie opłat za typ transportu</w:t>
       </w:r>
       <w:r>
         <w:rPr>
@@ -1600,28 +1597,28 @@
           <w:sz w:val="24"/>
           <w:szCs w:val="24"/>
         </w:rPr>
+        <w:t>b) Pracownik</w:t>
+      </w:r>
+    </w:p>
+    <w:p>
+      <w:pPr>
+        <w:spacing w:before="0" w:line="360" w:lineRule="auto"/>
+        <w:jc w:val="both"/>
+        <w:rPr>
+          <w:rFonts w:ascii="Times New Roman" w:hAnsi="Times New Roman" w:cs="Times New Roman"/>
+          <w:color w:val="000000" w:themeColor="text1"/>
+          <w:sz w:val="24"/>
+          <w:szCs w:val="24"/>
+        </w:rPr>
+      </w:pPr>
+      <w:r>
+        <w:rPr>
+          <w:rFonts w:ascii="Times New Roman" w:hAnsi="Times New Roman" w:cs="Times New Roman"/>
+          <w:color w:val="000000" w:themeColor="text1"/>
+          <w:sz w:val="24"/>
+          <w:szCs w:val="24"/>
+        </w:rPr>
         <w:lastRenderedPageBreak/>
-        <w:t>b) Pracownik</w:t>
-      </w:r>
-    </w:p>
-    <w:p>
-      <w:pPr>
-        <w:spacing w:before="0" w:line="360" w:lineRule="auto"/>
-        <w:jc w:val="both"/>
-        <w:rPr>
-          <w:rFonts w:ascii="Times New Roman" w:hAnsi="Times New Roman" w:cs="Times New Roman"/>
-          <w:color w:val="000000" w:themeColor="text1"/>
-          <w:sz w:val="24"/>
-          <w:szCs w:val="24"/>
-        </w:rPr>
-      </w:pPr>
-      <w:r>
-        <w:rPr>
-          <w:rFonts w:ascii="Times New Roman" w:hAnsi="Times New Roman" w:cs="Times New Roman"/>
-          <w:color w:val="000000" w:themeColor="text1"/>
-          <w:sz w:val="24"/>
-          <w:szCs w:val="24"/>
-        </w:rPr>
         <w:t xml:space="preserve">Konta </w:t>
       </w:r>
       <w:r>
@@ -1745,7 +1742,36 @@
           <w:sz w:val="24"/>
           <w:szCs w:val="24"/>
         </w:rPr>
-        <w:t>- drukuje potwierdzenie zamówienia</w:t>
+        <w:t>-</w:t>
+      </w:r>
+      <w:r>
+        <w:rPr>
+          <w:rFonts w:ascii="Times New Roman" w:hAnsi="Times New Roman" w:cs="Times New Roman"/>
+          <w:color w:val="000000" w:themeColor="text1"/>
+          <w:sz w:val="24"/>
+          <w:szCs w:val="24"/>
+        </w:rPr>
+        <w:t xml:space="preserve"> </w:t>
+      </w:r>
+      <w:proofErr w:type="spellStart"/>
+      <w:r>
+        <w:rPr>
+          <w:rFonts w:ascii="Times New Roman" w:hAnsi="Times New Roman" w:cs="Times New Roman"/>
+          <w:color w:val="000000" w:themeColor="text1"/>
+          <w:sz w:val="24"/>
+          <w:szCs w:val="24"/>
+        </w:rPr>
+        <w:t>wyswietla</w:t>
+      </w:r>
+      <w:proofErr w:type="spellEnd"/>
+      <w:r>
+        <w:rPr>
+          <w:rFonts w:ascii="Times New Roman" w:hAnsi="Times New Roman" w:cs="Times New Roman"/>
+          <w:color w:val="000000" w:themeColor="text1"/>
+          <w:sz w:val="24"/>
+          <w:szCs w:val="24"/>
+        </w:rPr>
+        <w:t xml:space="preserve"> podsumowanie</w:t>
       </w:r>
     </w:p>
     <w:p>
@@ -1911,60 +1937,6 @@
           <w:szCs w:val="24"/>
         </w:rPr>
         <w:t>- aktualizuje status przesyłki (np. z "W drodze" na "Dostarczono")</w:t>
-      </w:r>
-    </w:p>
-    <w:p>
-      <w:pPr>
-        <w:spacing w:before="0" w:line="360" w:lineRule="auto"/>
-        <w:jc w:val="both"/>
-        <w:rPr>
-          <w:rFonts w:ascii="Times New Roman" w:hAnsi="Times New Roman" w:cs="Times New Roman"/>
-          <w:color w:val="000000" w:themeColor="text1"/>
-          <w:sz w:val="24"/>
-          <w:szCs w:val="24"/>
-        </w:rPr>
-      </w:pPr>
-    </w:p>
-    <w:p>
-      <w:pPr>
-        <w:spacing w:before="0" w:line="360" w:lineRule="auto"/>
-        <w:jc w:val="both"/>
-        <w:rPr>
-          <w:rFonts w:ascii="Times New Roman" w:hAnsi="Times New Roman" w:cs="Times New Roman"/>
-          <w:color w:val="000000" w:themeColor="text1"/>
-          <w:sz w:val="24"/>
-          <w:szCs w:val="24"/>
-        </w:rPr>
-      </w:pPr>
-      <w:r>
-        <w:rPr>
-          <w:rFonts w:ascii="Times New Roman" w:hAnsi="Times New Roman" w:cs="Times New Roman"/>
-          <w:color w:val="000000" w:themeColor="text1"/>
-          <w:sz w:val="24"/>
-          <w:szCs w:val="24"/>
-        </w:rPr>
-        <w:t>(1) - Typy samochodów: do transportu paczek, do transportu osób.</w:t>
-      </w:r>
-    </w:p>
-    <w:p>
-      <w:pPr>
-        <w:spacing w:before="0" w:line="360" w:lineRule="auto"/>
-        <w:jc w:val="both"/>
-        <w:rPr>
-          <w:rFonts w:ascii="Times New Roman" w:hAnsi="Times New Roman" w:cs="Times New Roman"/>
-          <w:color w:val="000000" w:themeColor="text1"/>
-          <w:sz w:val="24"/>
-          <w:szCs w:val="24"/>
-        </w:rPr>
-      </w:pPr>
-      <w:r>
-        <w:rPr>
-          <w:rFonts w:ascii="Times New Roman" w:hAnsi="Times New Roman" w:cs="Times New Roman"/>
-          <w:color w:val="000000" w:themeColor="text1"/>
-          <w:sz w:val="24"/>
-          <w:szCs w:val="24"/>
-        </w:rPr>
-        <w:t>(2) - Typy paczek: międzynarodowy, krajowy.</w:t>
       </w:r>
     </w:p>
     <w:p>
@@ -2017,6 +1989,15 @@
           <w:szCs w:val="24"/>
         </w:rPr>
         <w:t>Schemat w pełnej rozdzielczości znajduje się w pliku "</w:t>
+      </w:r>
+      <w:r>
+        <w:rPr>
+          <w:rFonts w:asciiTheme="majorHAnsi" w:hAnsiTheme="majorHAnsi" w:cs="Times New Roman"/>
+          <w:color w:val="000000" w:themeColor="text1"/>
+          <w:sz w:val="24"/>
+          <w:szCs w:val="24"/>
+        </w:rPr>
+        <w:t xml:space="preserve">Diagram </w:t>
       </w:r>
       <w:proofErr w:type="spellStart"/>
       <w:r>
@@ -2117,14 +2098,24 @@
         </w:rPr>
       </w:pPr>
       <w:bookmarkStart w:id="2" w:name="_Toc38739207"/>
-      <w:r>
+    </w:p>
+    <w:p>
+      <w:pPr>
+        <w:pStyle w:val="Nagwek1"/>
         <w:rPr>
           <w:b w:val="0"/>
           <w:color w:val="auto"/>
           <w:sz w:val="36"/>
           <w:szCs w:val="36"/>
         </w:rPr>
-        <w:lastRenderedPageBreak/>
+      </w:pPr>
+      <w:r>
+        <w:rPr>
+          <w:b w:val="0"/>
+          <w:color w:val="auto"/>
+          <w:sz w:val="36"/>
+          <w:szCs w:val="36"/>
+        </w:rPr>
         <w:t>III. Opis interfejsu (krótki podgląd)</w:t>
       </w:r>
       <w:bookmarkEnd w:id="2"/>
@@ -2369,25 +2360,6 @@
           <w:szCs w:val="24"/>
         </w:rPr>
         <w:t>Po kliknięciu przycisku "Zarejestruj się" panel z prawej strony przesuwa się i tym samym ukazuję się panel rejestracji.</w:t>
-      </w:r>
-    </w:p>
-    <w:p>
-      <w:pPr>
-        <w:spacing w:before="0" w:line="360" w:lineRule="auto"/>
-        <w:jc w:val="both"/>
-        <w:rPr>
-          <w:rFonts w:ascii="Times New Roman" w:hAnsi="Times New Roman" w:cs="Times New Roman"/>
-          <w:sz w:val="24"/>
-          <w:szCs w:val="24"/>
-        </w:rPr>
-      </w:pPr>
-      <w:r>
-        <w:rPr>
-          <w:rFonts w:ascii="Times New Roman" w:hAnsi="Times New Roman" w:cs="Times New Roman"/>
-          <w:sz w:val="24"/>
-          <w:szCs w:val="24"/>
-        </w:rPr>
-        <w:t>Obrazy po prawej stronie mogą się zmienić (są to tylko testy).</w:t>
       </w:r>
     </w:p>
     <w:p>
@@ -2638,40 +2610,57 @@
           <w:rFonts w:asciiTheme="majorHAnsi" w:hAnsiTheme="majorHAnsi"/>
           <w:sz w:val="32"/>
           <w:szCs w:val="32"/>
-        </w:rPr>
-      </w:pPr>
-      <w:r>
-        <w:rPr>
-          <w:sz w:val="32"/>
-          <w:szCs w:val="32"/>
+          <w:lang w:val="en-US"/>
+        </w:rPr>
+      </w:pPr>
+      <w:r>
+        <w:rPr>
+          <w:sz w:val="32"/>
+          <w:szCs w:val="32"/>
+          <w:lang w:val="en-US"/>
         </w:rPr>
         <w:lastRenderedPageBreak/>
-        <w:t>3.</w:t>
-      </w:r>
-      <w:r>
-        <w:rPr>
-          <w:sz w:val="32"/>
-          <w:szCs w:val="32"/>
-        </w:rPr>
-        <w:t>2</w:t>
-      </w:r>
-      <w:r>
-        <w:rPr>
-          <w:rFonts w:asciiTheme="majorHAnsi" w:hAnsiTheme="majorHAnsi"/>
-          <w:sz w:val="32"/>
-          <w:szCs w:val="32"/>
-        </w:rPr>
-        <w:t xml:space="preserve"> Panel administratora</w:t>
-      </w:r>
-    </w:p>
-    <w:p>
-      <w:pPr>
-        <w:spacing w:before="0" w:line="360" w:lineRule="auto"/>
-        <w:jc w:val="both"/>
-        <w:rPr>
-          <w:rFonts w:asciiTheme="majorHAnsi" w:hAnsiTheme="majorHAnsi"/>
-          <w:sz w:val="32"/>
-          <w:szCs w:val="32"/>
+        <w:t>3.2</w:t>
+      </w:r>
+      <w:r>
+        <w:rPr>
+          <w:rFonts w:asciiTheme="majorHAnsi" w:hAnsiTheme="majorHAnsi"/>
+          <w:sz w:val="32"/>
+          <w:szCs w:val="32"/>
+          <w:lang w:val="en-US"/>
+        </w:rPr>
+        <w:t xml:space="preserve"> Panel </w:t>
+      </w:r>
+      <w:proofErr w:type="spellStart"/>
+      <w:r>
+        <w:rPr>
+          <w:rFonts w:asciiTheme="majorHAnsi" w:hAnsiTheme="majorHAnsi"/>
+          <w:sz w:val="32"/>
+          <w:szCs w:val="32"/>
+          <w:lang w:val="en-US"/>
+        </w:rPr>
+        <w:t>administrator</w:t>
+      </w:r>
+      <w:r>
+        <w:rPr>
+          <w:rFonts w:asciiTheme="majorHAnsi" w:hAnsiTheme="majorHAnsi"/>
+          <w:sz w:val="32"/>
+          <w:szCs w:val="32"/>
+          <w:lang w:val="en-US"/>
+        </w:rPr>
+        <w:t>a</w:t>
+      </w:r>
+      <w:proofErr w:type="spellEnd"/>
+    </w:p>
+    <w:p>
+      <w:pPr>
+        <w:spacing w:before="0" w:line="360" w:lineRule="auto"/>
+        <w:jc w:val="both"/>
+        <w:rPr>
+          <w:rFonts w:asciiTheme="majorHAnsi" w:hAnsiTheme="majorHAnsi"/>
+          <w:sz w:val="32"/>
+          <w:szCs w:val="32"/>
+          <w:lang w:val="en-US"/>
         </w:rPr>
       </w:pPr>
       <w:r>
@@ -2684,9 +2673,9 @@
         </w:rPr>
         <w:drawing>
           <wp:inline distT="0" distB="0" distL="0" distR="0">
-            <wp:extent cx="5760720" cy="4572292"/>
+            <wp:extent cx="5760720" cy="3541368"/>
             <wp:effectExtent l="19050" t="0" r="0" b="0"/>
-            <wp:docPr id="16" name="Obraz 16"/>
+            <wp:docPr id="2" name="Obraz 1"/>
             <wp:cNvGraphicFramePr>
               <a:graphicFrameLocks xmlns:a="http://schemas.openxmlformats.org/drawingml/2006/main" noChangeAspect="1"/>
             </wp:cNvGraphicFramePr>
@@ -2694,7 +2683,7 @@
               <a:graphicData uri="http://schemas.openxmlformats.org/drawingml/2006/picture">
                 <pic:pic xmlns:pic="http://schemas.openxmlformats.org/drawingml/2006/picture">
                   <pic:nvPicPr>
-                    <pic:cNvPr id="0" name="Picture 16"/>
+                    <pic:cNvPr id="0" name="Picture 1"/>
                     <pic:cNvPicPr>
                       <a:picLocks noChangeAspect="1" noChangeArrowheads="1"/>
                     </pic:cNvPicPr>
@@ -2709,7 +2698,7 @@
                   <pic:spPr bwMode="auto">
                     <a:xfrm>
                       <a:off x="0" y="0"/>
-                      <a:ext cx="5760720" cy="4572292"/>
+                      <a:ext cx="5760720" cy="3541368"/>
                     </a:xfrm>
                     <a:prstGeom prst="rect">
                       <a:avLst/>
@@ -2749,182 +2738,67 @@
           <w:szCs w:val="20"/>
           <w:lang w:val="en-US" w:eastAsia="pl-PL"/>
         </w:rPr>
-        <w:t>Rys 3. Panel administratora.</w:t>
-      </w:r>
-    </w:p>
-    <w:p>
-      <w:pPr>
-        <w:spacing w:before="0" w:line="360" w:lineRule="auto"/>
-        <w:jc w:val="both"/>
-        <w:rPr>
-          <w:sz w:val="32"/>
-          <w:szCs w:val="32"/>
-          <w:lang w:val="en-US"/>
-        </w:rPr>
-      </w:pPr>
-    </w:p>
-    <w:p>
-      <w:pPr>
-        <w:spacing w:before="0" w:line="360" w:lineRule="auto"/>
-        <w:jc w:val="both"/>
-        <w:rPr>
-          <w:sz w:val="32"/>
-          <w:szCs w:val="32"/>
-          <w:lang w:val="en-US"/>
-        </w:rPr>
-      </w:pPr>
-    </w:p>
-    <w:p>
-      <w:pPr>
-        <w:spacing w:before="0" w:line="360" w:lineRule="auto"/>
-        <w:jc w:val="both"/>
-        <w:rPr>
-          <w:sz w:val="32"/>
-          <w:szCs w:val="32"/>
-          <w:lang w:val="en-US"/>
-        </w:rPr>
-      </w:pPr>
-    </w:p>
-    <w:p>
-      <w:pPr>
-        <w:spacing w:before="0" w:line="360" w:lineRule="auto"/>
-        <w:jc w:val="both"/>
-        <w:rPr>
-          <w:sz w:val="32"/>
-          <w:szCs w:val="32"/>
-          <w:lang w:val="en-US"/>
-        </w:rPr>
-      </w:pPr>
-    </w:p>
-    <w:p>
-      <w:pPr>
-        <w:spacing w:before="0" w:line="360" w:lineRule="auto"/>
-        <w:jc w:val="both"/>
-        <w:rPr>
-          <w:sz w:val="32"/>
-          <w:szCs w:val="32"/>
-          <w:lang w:val="en-US"/>
-        </w:rPr>
-      </w:pPr>
-    </w:p>
-    <w:p>
-      <w:pPr>
-        <w:spacing w:before="0" w:line="360" w:lineRule="auto"/>
-        <w:jc w:val="both"/>
-        <w:rPr>
-          <w:sz w:val="32"/>
-          <w:szCs w:val="32"/>
-          <w:lang w:val="en-US"/>
-        </w:rPr>
-      </w:pPr>
-    </w:p>
-    <w:p>
-      <w:pPr>
-        <w:spacing w:before="0" w:line="360" w:lineRule="auto"/>
-        <w:jc w:val="both"/>
-        <w:rPr>
-          <w:sz w:val="32"/>
-          <w:szCs w:val="32"/>
-          <w:lang w:val="en-US"/>
-        </w:rPr>
-      </w:pPr>
-    </w:p>
-    <w:p>
-      <w:pPr>
-        <w:spacing w:before="0" w:line="360" w:lineRule="auto"/>
-        <w:jc w:val="both"/>
-        <w:rPr>
-          <w:sz w:val="32"/>
-          <w:szCs w:val="32"/>
-          <w:lang w:val="en-US"/>
-        </w:rPr>
-      </w:pPr>
-    </w:p>
-    <w:p>
-      <w:pPr>
-        <w:spacing w:before="0" w:line="360" w:lineRule="auto"/>
-        <w:jc w:val="both"/>
-        <w:rPr>
-          <w:sz w:val="32"/>
-          <w:szCs w:val="32"/>
-          <w:lang w:val="en-US"/>
-        </w:rPr>
-      </w:pPr>
-    </w:p>
-    <w:p>
-      <w:pPr>
-        <w:spacing w:before="0" w:line="360" w:lineRule="auto"/>
-        <w:jc w:val="both"/>
-        <w:rPr>
-          <w:sz w:val="32"/>
-          <w:szCs w:val="32"/>
-          <w:lang w:val="en-US"/>
-        </w:rPr>
-      </w:pPr>
-    </w:p>
-    <w:p>
-      <w:pPr>
-        <w:spacing w:before="0" w:line="360" w:lineRule="auto"/>
-        <w:jc w:val="both"/>
-        <w:rPr>
-          <w:rFonts w:asciiTheme="majorHAnsi" w:hAnsiTheme="majorHAnsi"/>
-          <w:sz w:val="32"/>
-          <w:szCs w:val="32"/>
-          <w:lang w:val="en-US"/>
-        </w:rPr>
-      </w:pPr>
-      <w:r>
-        <w:rPr>
-          <w:sz w:val="32"/>
-          <w:szCs w:val="32"/>
-          <w:lang w:val="en-US"/>
-        </w:rPr>
-        <w:lastRenderedPageBreak/>
-        <w:t>3.3</w:t>
-      </w:r>
-      <w:r>
-        <w:rPr>
-          <w:rFonts w:asciiTheme="majorHAnsi" w:hAnsiTheme="majorHAnsi"/>
-          <w:sz w:val="32"/>
-          <w:szCs w:val="32"/>
-          <w:lang w:val="en-US"/>
-        </w:rPr>
-        <w:t xml:space="preserve"> Panel </w:t>
-      </w:r>
-      <w:r>
-        <w:rPr>
-          <w:rFonts w:asciiTheme="majorHAnsi" w:hAnsiTheme="majorHAnsi"/>
-          <w:sz w:val="32"/>
-          <w:szCs w:val="32"/>
-          <w:lang w:val="en-US"/>
-        </w:rPr>
-        <w:t>pracownika</w:t>
-      </w:r>
-    </w:p>
-    <w:p>
-      <w:pPr>
-        <w:spacing w:before="0" w:line="360" w:lineRule="auto"/>
-        <w:jc w:val="both"/>
-        <w:rPr>
-          <w:rFonts w:asciiTheme="majorHAnsi" w:hAnsiTheme="majorHAnsi"/>
-          <w:sz w:val="32"/>
-          <w:szCs w:val="32"/>
-          <w:lang w:val="en-US"/>
-        </w:rPr>
-      </w:pPr>
-      <w:r>
-        <w:rPr>
-          <w:rFonts w:asciiTheme="majorHAnsi" w:hAnsiTheme="majorHAnsi"/>
-          <w:noProof/>
-          <w:sz w:val="32"/>
-          <w:szCs w:val="32"/>
+        <w:t>Rys 3. Panel administratora</w:t>
+      </w:r>
+      <w:r>
+        <w:rPr>
+          <w:rFonts w:asciiTheme="majorHAnsi" w:hAnsiTheme="majorHAnsi"/>
+          <w:noProof/>
+          <w:sz w:val="20"/>
+          <w:szCs w:val="20"/>
+          <w:lang w:val="en-US" w:eastAsia="pl-PL"/>
+        </w:rPr>
+        <w:t xml:space="preserve"> - Pracownicy</w:t>
+      </w:r>
+      <w:r>
+        <w:rPr>
+          <w:rFonts w:asciiTheme="majorHAnsi" w:hAnsiTheme="majorHAnsi"/>
+          <w:noProof/>
+          <w:sz w:val="20"/>
+          <w:szCs w:val="20"/>
+          <w:lang w:val="en-US" w:eastAsia="pl-PL"/>
+        </w:rPr>
+        <w:t>.</w:t>
+      </w:r>
+    </w:p>
+    <w:p>
+      <w:pPr>
+        <w:spacing w:before="0" w:line="360" w:lineRule="auto"/>
+        <w:jc w:val="center"/>
+        <w:rPr>
+          <w:rFonts w:asciiTheme="majorHAnsi" w:hAnsiTheme="majorHAnsi"/>
+          <w:noProof/>
+          <w:sz w:val="20"/>
+          <w:szCs w:val="20"/>
+          <w:lang w:val="en-US" w:eastAsia="pl-PL"/>
+        </w:rPr>
+      </w:pPr>
+    </w:p>
+    <w:p>
+      <w:pPr>
+        <w:spacing w:before="0" w:line="360" w:lineRule="auto"/>
+        <w:jc w:val="center"/>
+        <w:rPr>
+          <w:rFonts w:asciiTheme="majorHAnsi" w:hAnsiTheme="majorHAnsi"/>
+          <w:noProof/>
+          <w:sz w:val="20"/>
+          <w:szCs w:val="20"/>
+          <w:lang w:val="en-US" w:eastAsia="pl-PL"/>
+        </w:rPr>
+      </w:pPr>
+      <w:r>
+        <w:rPr>
+          <w:rFonts w:asciiTheme="majorHAnsi" w:hAnsiTheme="majorHAnsi"/>
+          <w:noProof/>
+          <w:sz w:val="20"/>
+          <w:szCs w:val="20"/>
           <w:lang w:eastAsia="pl-PL"/>
         </w:rPr>
         <w:drawing>
           <wp:inline distT="0" distB="0" distL="0" distR="0">
-            <wp:extent cx="5760720" cy="4604806"/>
+            <wp:extent cx="5760720" cy="3548079"/>
             <wp:effectExtent l="19050" t="0" r="0" b="0"/>
-            <wp:docPr id="19" name="Obraz 19"/>
+            <wp:docPr id="6" name="Obraz 16"/>
             <wp:cNvGraphicFramePr>
               <a:graphicFrameLocks xmlns:a="http://schemas.openxmlformats.org/drawingml/2006/main" noChangeAspect="1"/>
             </wp:cNvGraphicFramePr>
@@ -2932,7 +2806,7 @@
               <a:graphicData uri="http://schemas.openxmlformats.org/drawingml/2006/picture">
                 <pic:pic xmlns:pic="http://schemas.openxmlformats.org/drawingml/2006/picture">
                   <pic:nvPicPr>
-                    <pic:cNvPr id="0" name="Picture 19"/>
+                    <pic:cNvPr id="0" name="Picture 16"/>
                     <pic:cNvPicPr>
                       <a:picLocks noChangeAspect="1" noChangeArrowheads="1"/>
                     </pic:cNvPicPr>
@@ -2947,7 +2821,7 @@
                   <pic:spPr bwMode="auto">
                     <a:xfrm>
                       <a:off x="0" y="0"/>
-                      <a:ext cx="5760720" cy="4604806"/>
+                      <a:ext cx="5760720" cy="3548079"/>
                     </a:xfrm>
                     <a:prstGeom prst="rect">
                       <a:avLst/>
@@ -3007,7 +2881,7 @@
           <w:szCs w:val="20"/>
           <w:lang w:val="en-US" w:eastAsia="pl-PL"/>
         </w:rPr>
-        <w:t xml:space="preserve">. Panel </w:t>
+        <w:t>. Panel administratora</w:t>
       </w:r>
       <w:r>
         <w:rPr>
@@ -3017,7 +2891,7 @@
           <w:szCs w:val="20"/>
           <w:lang w:val="en-US" w:eastAsia="pl-PL"/>
         </w:rPr>
-        <w:t>pracownika</w:t>
+        <w:t xml:space="preserve"> - Pojazdy</w:t>
       </w:r>
       <w:r>
         <w:rPr>
@@ -3033,175 +2907,42 @@
     <w:p>
       <w:pPr>
         <w:spacing w:before="0" w:line="360" w:lineRule="auto"/>
-        <w:jc w:val="both"/>
-        <w:rPr>
-          <w:sz w:val="32"/>
-          <w:szCs w:val="32"/>
-          <w:lang w:val="en-US"/>
-        </w:rPr>
-      </w:pPr>
-    </w:p>
-    <w:p>
-      <w:pPr>
-        <w:spacing w:before="0" w:line="360" w:lineRule="auto"/>
-        <w:jc w:val="both"/>
-        <w:rPr>
-          <w:sz w:val="32"/>
-          <w:szCs w:val="32"/>
-          <w:lang w:val="en-US"/>
-        </w:rPr>
-      </w:pPr>
-    </w:p>
-    <w:p>
-      <w:pPr>
-        <w:spacing w:before="0" w:line="360" w:lineRule="auto"/>
-        <w:jc w:val="both"/>
-        <w:rPr>
-          <w:sz w:val="32"/>
-          <w:szCs w:val="32"/>
-          <w:lang w:val="en-US"/>
-        </w:rPr>
-      </w:pPr>
-    </w:p>
-    <w:p>
-      <w:pPr>
-        <w:spacing w:before="0" w:line="360" w:lineRule="auto"/>
-        <w:jc w:val="both"/>
-        <w:rPr>
-          <w:sz w:val="32"/>
-          <w:szCs w:val="32"/>
-          <w:lang w:val="en-US"/>
-        </w:rPr>
-      </w:pPr>
-    </w:p>
-    <w:p>
-      <w:pPr>
-        <w:spacing w:before="0" w:line="360" w:lineRule="auto"/>
-        <w:jc w:val="both"/>
-        <w:rPr>
-          <w:sz w:val="32"/>
-          <w:szCs w:val="32"/>
-          <w:lang w:val="en-US"/>
-        </w:rPr>
-      </w:pPr>
-    </w:p>
-    <w:p>
-      <w:pPr>
-        <w:spacing w:before="0" w:line="360" w:lineRule="auto"/>
-        <w:jc w:val="both"/>
-        <w:rPr>
-          <w:sz w:val="32"/>
-          <w:szCs w:val="32"/>
-          <w:lang w:val="en-US"/>
-        </w:rPr>
-      </w:pPr>
-    </w:p>
-    <w:p>
-      <w:pPr>
-        <w:spacing w:before="0" w:line="360" w:lineRule="auto"/>
-        <w:jc w:val="both"/>
-        <w:rPr>
-          <w:sz w:val="32"/>
-          <w:szCs w:val="32"/>
-          <w:lang w:val="en-US"/>
-        </w:rPr>
-      </w:pPr>
-    </w:p>
-    <w:p>
-      <w:pPr>
-        <w:spacing w:before="0" w:line="360" w:lineRule="auto"/>
-        <w:jc w:val="both"/>
-        <w:rPr>
-          <w:sz w:val="32"/>
-          <w:szCs w:val="32"/>
-          <w:lang w:val="en-US"/>
-        </w:rPr>
-      </w:pPr>
-    </w:p>
-    <w:p>
-      <w:pPr>
-        <w:spacing w:before="0" w:line="360" w:lineRule="auto"/>
-        <w:jc w:val="both"/>
-        <w:rPr>
-          <w:sz w:val="32"/>
-          <w:szCs w:val="32"/>
-          <w:lang w:val="en-US"/>
-        </w:rPr>
-      </w:pPr>
-    </w:p>
-    <w:p>
-      <w:pPr>
-        <w:spacing w:before="0" w:line="360" w:lineRule="auto"/>
-        <w:jc w:val="both"/>
-        <w:rPr>
-          <w:rFonts w:asciiTheme="majorHAnsi" w:hAnsiTheme="majorHAnsi"/>
-          <w:sz w:val="32"/>
-          <w:szCs w:val="32"/>
-          <w:lang w:val="en-US"/>
-        </w:rPr>
-      </w:pPr>
-      <w:r>
-        <w:rPr>
-          <w:sz w:val="32"/>
-          <w:szCs w:val="32"/>
-          <w:lang w:val="en-US"/>
+        <w:jc w:val="center"/>
+        <w:rPr>
+          <w:rFonts w:asciiTheme="majorHAnsi" w:hAnsiTheme="majorHAnsi"/>
+          <w:noProof/>
+          <w:sz w:val="20"/>
+          <w:szCs w:val="20"/>
+          <w:lang w:val="en-US" w:eastAsia="pl-PL"/>
+        </w:rPr>
+      </w:pPr>
+    </w:p>
+    <w:p>
+      <w:pPr>
+        <w:spacing w:before="0" w:line="360" w:lineRule="auto"/>
+        <w:jc w:val="center"/>
+        <w:rPr>
+          <w:rFonts w:asciiTheme="majorHAnsi" w:hAnsiTheme="majorHAnsi"/>
+          <w:noProof/>
+          <w:sz w:val="20"/>
+          <w:szCs w:val="20"/>
+          <w:lang w:val="en-US" w:eastAsia="pl-PL"/>
+        </w:rPr>
+      </w:pPr>
+      <w:r>
+        <w:rPr>
+          <w:rFonts w:asciiTheme="majorHAnsi" w:hAnsiTheme="majorHAnsi"/>
+          <w:noProof/>
+          <w:sz w:val="20"/>
+          <w:szCs w:val="20"/>
+          <w:lang w:eastAsia="pl-PL"/>
         </w:rPr>
         <w:lastRenderedPageBreak/>
-        <w:t>3.</w:t>
-      </w:r>
-      <w:r>
-        <w:rPr>
-          <w:sz w:val="32"/>
-          <w:szCs w:val="32"/>
-          <w:lang w:val="en-US"/>
-        </w:rPr>
-        <w:t>4</w:t>
-      </w:r>
-      <w:r>
-        <w:rPr>
-          <w:rFonts w:asciiTheme="majorHAnsi" w:hAnsiTheme="majorHAnsi"/>
-          <w:sz w:val="32"/>
-          <w:szCs w:val="32"/>
-          <w:lang w:val="en-US"/>
-        </w:rPr>
-        <w:t xml:space="preserve"> Panel </w:t>
-      </w:r>
-      <w:proofErr w:type="spellStart"/>
-      <w:r>
-        <w:rPr>
-          <w:rFonts w:asciiTheme="majorHAnsi" w:hAnsiTheme="majorHAnsi"/>
-          <w:sz w:val="32"/>
-          <w:szCs w:val="32"/>
-          <w:lang w:val="en-US"/>
-        </w:rPr>
-        <w:t>klienta</w:t>
-      </w:r>
-      <w:proofErr w:type="spellEnd"/>
-    </w:p>
-    <w:p>
-      <w:pPr>
-        <w:spacing w:before="0" w:line="360" w:lineRule="auto"/>
-        <w:jc w:val="both"/>
-        <w:rPr>
-          <w:rFonts w:asciiTheme="majorHAnsi" w:hAnsiTheme="majorHAnsi"/>
-          <w:sz w:val="32"/>
-          <w:szCs w:val="32"/>
-          <w:lang w:val="en-US"/>
-        </w:rPr>
-      </w:pPr>
-      <w:r>
-        <w:rPr>
-          <w:rFonts w:asciiTheme="majorHAnsi" w:hAnsiTheme="majorHAnsi"/>
-          <w:noProof/>
-          <w:sz w:val="32"/>
-          <w:szCs w:val="32"/>
-          <w:lang w:eastAsia="pl-PL"/>
-        </w:rPr>
         <w:drawing>
           <wp:inline distT="0" distB="0" distL="0" distR="0">
-            <wp:extent cx="5760720" cy="4599068"/>
+            <wp:extent cx="5760720" cy="3542121"/>
             <wp:effectExtent l="19050" t="0" r="0" b="0"/>
-            <wp:docPr id="22" name="Obraz 22"/>
+            <wp:docPr id="7" name="Obraz 7"/>
             <wp:cNvGraphicFramePr>
               <a:graphicFrameLocks xmlns:a="http://schemas.openxmlformats.org/drawingml/2006/main" noChangeAspect="1"/>
             </wp:cNvGraphicFramePr>
@@ -3209,7 +2950,7 @@
               <a:graphicData uri="http://schemas.openxmlformats.org/drawingml/2006/picture">
                 <pic:pic xmlns:pic="http://schemas.openxmlformats.org/drawingml/2006/picture">
                   <pic:nvPicPr>
-                    <pic:cNvPr id="0" name="Picture 22"/>
+                    <pic:cNvPr id="0" name="Picture 7"/>
                     <pic:cNvPicPr>
                       <a:picLocks noChangeAspect="1" noChangeArrowheads="1"/>
                     </pic:cNvPicPr>
@@ -3224,7 +2965,7 @@
                   <pic:spPr bwMode="auto">
                     <a:xfrm>
                       <a:off x="0" y="0"/>
-                      <a:ext cx="5760720" cy="4599068"/>
+                      <a:ext cx="5760720" cy="3542121"/>
                     </a:xfrm>
                     <a:prstGeom prst="rect">
                       <a:avLst/>
@@ -3284,6 +3025,1101 @@
           <w:szCs w:val="20"/>
           <w:lang w:val="en-US" w:eastAsia="pl-PL"/>
         </w:rPr>
+        <w:t>. Panel administratora</w:t>
+      </w:r>
+      <w:r>
+        <w:rPr>
+          <w:rFonts w:asciiTheme="majorHAnsi" w:hAnsiTheme="majorHAnsi"/>
+          <w:noProof/>
+          <w:sz w:val="20"/>
+          <w:szCs w:val="20"/>
+          <w:lang w:val="en-US" w:eastAsia="pl-PL"/>
+        </w:rPr>
+        <w:t xml:space="preserve"> - Paczki</w:t>
+      </w:r>
+      <w:r>
+        <w:rPr>
+          <w:rFonts w:asciiTheme="majorHAnsi" w:hAnsiTheme="majorHAnsi"/>
+          <w:noProof/>
+          <w:sz w:val="20"/>
+          <w:szCs w:val="20"/>
+          <w:lang w:val="en-US" w:eastAsia="pl-PL"/>
+        </w:rPr>
+        <w:t>.</w:t>
+      </w:r>
+    </w:p>
+    <w:p>
+      <w:pPr>
+        <w:spacing w:before="0" w:line="360" w:lineRule="auto"/>
+        <w:jc w:val="center"/>
+        <w:rPr>
+          <w:rFonts w:asciiTheme="majorHAnsi" w:hAnsiTheme="majorHAnsi"/>
+          <w:noProof/>
+          <w:sz w:val="20"/>
+          <w:szCs w:val="20"/>
+          <w:lang w:val="en-US" w:eastAsia="pl-PL"/>
+        </w:rPr>
+      </w:pPr>
+    </w:p>
+    <w:p>
+      <w:pPr>
+        <w:spacing w:before="0" w:line="360" w:lineRule="auto"/>
+        <w:jc w:val="center"/>
+        <w:rPr>
+          <w:rFonts w:asciiTheme="majorHAnsi" w:hAnsiTheme="majorHAnsi"/>
+          <w:noProof/>
+          <w:sz w:val="20"/>
+          <w:szCs w:val="20"/>
+          <w:lang w:val="en-US" w:eastAsia="pl-PL"/>
+        </w:rPr>
+      </w:pPr>
+      <w:r>
+        <w:rPr>
+          <w:rFonts w:asciiTheme="majorHAnsi" w:hAnsiTheme="majorHAnsi"/>
+          <w:noProof/>
+          <w:sz w:val="20"/>
+          <w:szCs w:val="20"/>
+          <w:lang w:eastAsia="pl-PL"/>
+        </w:rPr>
+        <w:drawing>
+          <wp:inline distT="0" distB="0" distL="0" distR="0">
+            <wp:extent cx="5760720" cy="3520228"/>
+            <wp:effectExtent l="19050" t="0" r="0" b="0"/>
+            <wp:docPr id="3" name="Obraz 10"/>
+            <wp:cNvGraphicFramePr>
+              <a:graphicFrameLocks xmlns:a="http://schemas.openxmlformats.org/drawingml/2006/main" noChangeAspect="1"/>
+            </wp:cNvGraphicFramePr>
+            <a:graphic xmlns:a="http://schemas.openxmlformats.org/drawingml/2006/main">
+              <a:graphicData uri="http://schemas.openxmlformats.org/drawingml/2006/picture">
+                <pic:pic xmlns:pic="http://schemas.openxmlformats.org/drawingml/2006/picture">
+                  <pic:nvPicPr>
+                    <pic:cNvPr id="0" name="Picture 10"/>
+                    <pic:cNvPicPr>
+                      <a:picLocks noChangeAspect="1" noChangeArrowheads="1"/>
+                    </pic:cNvPicPr>
+                  </pic:nvPicPr>
+                  <pic:blipFill>
+                    <a:blip r:embed="rId14" cstate="print"/>
+                    <a:srcRect/>
+                    <a:stretch>
+                      <a:fillRect/>
+                    </a:stretch>
+                  </pic:blipFill>
+                  <pic:spPr bwMode="auto">
+                    <a:xfrm>
+                      <a:off x="0" y="0"/>
+                      <a:ext cx="5760720" cy="3520228"/>
+                    </a:xfrm>
+                    <a:prstGeom prst="rect">
+                      <a:avLst/>
+                    </a:prstGeom>
+                    <a:noFill/>
+                    <a:ln w="9525">
+                      <a:noFill/>
+                      <a:miter lim="800000"/>
+                      <a:headEnd/>
+                      <a:tailEnd/>
+                    </a:ln>
+                  </pic:spPr>
+                </pic:pic>
+              </a:graphicData>
+            </a:graphic>
+          </wp:inline>
+        </w:drawing>
+      </w:r>
+    </w:p>
+    <w:p>
+      <w:pPr>
+        <w:spacing w:before="0" w:line="360" w:lineRule="auto"/>
+        <w:jc w:val="center"/>
+        <w:rPr>
+          <w:rFonts w:asciiTheme="majorHAnsi" w:hAnsiTheme="majorHAnsi"/>
+          <w:noProof/>
+          <w:sz w:val="20"/>
+          <w:szCs w:val="20"/>
+          <w:lang w:val="en-US" w:eastAsia="pl-PL"/>
+        </w:rPr>
+      </w:pPr>
+      <w:r>
+        <w:rPr>
+          <w:rFonts w:asciiTheme="majorHAnsi" w:hAnsiTheme="majorHAnsi"/>
+          <w:noProof/>
+          <w:sz w:val="20"/>
+          <w:szCs w:val="20"/>
+          <w:lang w:val="en-US" w:eastAsia="pl-PL"/>
+        </w:rPr>
+        <w:t xml:space="preserve">Rys </w:t>
+      </w:r>
+      <w:r>
+        <w:rPr>
+          <w:rFonts w:asciiTheme="majorHAnsi" w:hAnsiTheme="majorHAnsi"/>
+          <w:noProof/>
+          <w:sz w:val="20"/>
+          <w:szCs w:val="20"/>
+          <w:lang w:val="en-US" w:eastAsia="pl-PL"/>
+        </w:rPr>
+        <w:t>6</w:t>
+      </w:r>
+      <w:r>
+        <w:rPr>
+          <w:rFonts w:asciiTheme="majorHAnsi" w:hAnsiTheme="majorHAnsi"/>
+          <w:noProof/>
+          <w:sz w:val="20"/>
+          <w:szCs w:val="20"/>
+          <w:lang w:val="en-US" w:eastAsia="pl-PL"/>
+        </w:rPr>
+        <w:t>. Panel administratora</w:t>
+      </w:r>
+      <w:r>
+        <w:rPr>
+          <w:rFonts w:asciiTheme="majorHAnsi" w:hAnsiTheme="majorHAnsi"/>
+          <w:noProof/>
+          <w:sz w:val="20"/>
+          <w:szCs w:val="20"/>
+          <w:lang w:val="en-US" w:eastAsia="pl-PL"/>
+        </w:rPr>
+        <w:t xml:space="preserve"> - Transport</w:t>
+      </w:r>
+      <w:r>
+        <w:rPr>
+          <w:rFonts w:asciiTheme="majorHAnsi" w:hAnsiTheme="majorHAnsi"/>
+          <w:noProof/>
+          <w:sz w:val="20"/>
+          <w:szCs w:val="20"/>
+          <w:lang w:val="en-US" w:eastAsia="pl-PL"/>
+        </w:rPr>
+        <w:t>.</w:t>
+      </w:r>
+    </w:p>
+    <w:p>
+      <w:pPr>
+        <w:spacing w:before="0" w:line="360" w:lineRule="auto"/>
+        <w:jc w:val="center"/>
+        <w:rPr>
+          <w:rFonts w:asciiTheme="majorHAnsi" w:hAnsiTheme="majorHAnsi"/>
+          <w:noProof/>
+          <w:sz w:val="20"/>
+          <w:szCs w:val="20"/>
+          <w:lang w:val="en-US" w:eastAsia="pl-PL"/>
+        </w:rPr>
+      </w:pPr>
+    </w:p>
+    <w:p>
+      <w:pPr>
+        <w:spacing w:before="0" w:line="360" w:lineRule="auto"/>
+        <w:jc w:val="center"/>
+        <w:rPr>
+          <w:rFonts w:asciiTheme="majorHAnsi" w:hAnsiTheme="majorHAnsi"/>
+          <w:noProof/>
+          <w:sz w:val="20"/>
+          <w:szCs w:val="20"/>
+          <w:lang w:val="en-US" w:eastAsia="pl-PL"/>
+        </w:rPr>
+      </w:pPr>
+      <w:r>
+        <w:rPr>
+          <w:rFonts w:asciiTheme="majorHAnsi" w:hAnsiTheme="majorHAnsi"/>
+          <w:noProof/>
+          <w:sz w:val="20"/>
+          <w:szCs w:val="20"/>
+          <w:lang w:eastAsia="pl-PL"/>
+        </w:rPr>
+        <w:lastRenderedPageBreak/>
+        <w:drawing>
+          <wp:inline distT="0" distB="0" distL="0" distR="0">
+            <wp:extent cx="5760720" cy="3542121"/>
+            <wp:effectExtent l="19050" t="0" r="0" b="0"/>
+            <wp:docPr id="5" name="Obraz 13"/>
+            <wp:cNvGraphicFramePr>
+              <a:graphicFrameLocks xmlns:a="http://schemas.openxmlformats.org/drawingml/2006/main" noChangeAspect="1"/>
+            </wp:cNvGraphicFramePr>
+            <a:graphic xmlns:a="http://schemas.openxmlformats.org/drawingml/2006/main">
+              <a:graphicData uri="http://schemas.openxmlformats.org/drawingml/2006/picture">
+                <pic:pic xmlns:pic="http://schemas.openxmlformats.org/drawingml/2006/picture">
+                  <pic:nvPicPr>
+                    <pic:cNvPr id="0" name="Picture 13"/>
+                    <pic:cNvPicPr>
+                      <a:picLocks noChangeAspect="1" noChangeArrowheads="1"/>
+                    </pic:cNvPicPr>
+                  </pic:nvPicPr>
+                  <pic:blipFill>
+                    <a:blip r:embed="rId15" cstate="print"/>
+                    <a:srcRect/>
+                    <a:stretch>
+                      <a:fillRect/>
+                    </a:stretch>
+                  </pic:blipFill>
+                  <pic:spPr bwMode="auto">
+                    <a:xfrm>
+                      <a:off x="0" y="0"/>
+                      <a:ext cx="5760720" cy="3542121"/>
+                    </a:xfrm>
+                    <a:prstGeom prst="rect">
+                      <a:avLst/>
+                    </a:prstGeom>
+                    <a:noFill/>
+                    <a:ln w="9525">
+                      <a:noFill/>
+                      <a:miter lim="800000"/>
+                      <a:headEnd/>
+                      <a:tailEnd/>
+                    </a:ln>
+                  </pic:spPr>
+                </pic:pic>
+              </a:graphicData>
+            </a:graphic>
+          </wp:inline>
+        </w:drawing>
+      </w:r>
+    </w:p>
+    <w:p>
+      <w:pPr>
+        <w:spacing w:before="0" w:line="360" w:lineRule="auto"/>
+        <w:jc w:val="center"/>
+        <w:rPr>
+          <w:rFonts w:asciiTheme="majorHAnsi" w:hAnsiTheme="majorHAnsi"/>
+          <w:noProof/>
+          <w:sz w:val="20"/>
+          <w:szCs w:val="20"/>
+          <w:lang w:eastAsia="pl-PL"/>
+        </w:rPr>
+      </w:pPr>
+      <w:r>
+        <w:rPr>
+          <w:rFonts w:asciiTheme="majorHAnsi" w:hAnsiTheme="majorHAnsi"/>
+          <w:noProof/>
+          <w:sz w:val="20"/>
+          <w:szCs w:val="20"/>
+          <w:lang w:eastAsia="pl-PL"/>
+        </w:rPr>
+        <w:t xml:space="preserve">Rys </w:t>
+      </w:r>
+      <w:r>
+        <w:rPr>
+          <w:rFonts w:asciiTheme="majorHAnsi" w:hAnsiTheme="majorHAnsi"/>
+          <w:noProof/>
+          <w:sz w:val="20"/>
+          <w:szCs w:val="20"/>
+          <w:lang w:eastAsia="pl-PL"/>
+        </w:rPr>
+        <w:t>7</w:t>
+      </w:r>
+      <w:r>
+        <w:rPr>
+          <w:rFonts w:asciiTheme="majorHAnsi" w:hAnsiTheme="majorHAnsi"/>
+          <w:noProof/>
+          <w:sz w:val="20"/>
+          <w:szCs w:val="20"/>
+          <w:lang w:eastAsia="pl-PL"/>
+        </w:rPr>
+        <w:t>. Panel administratora - Przelicznik cen.</w:t>
+      </w:r>
+    </w:p>
+    <w:p>
+      <w:pPr>
+        <w:spacing w:before="0" w:line="360" w:lineRule="auto"/>
+        <w:jc w:val="both"/>
+        <w:rPr>
+          <w:rFonts w:asciiTheme="majorHAnsi" w:hAnsiTheme="majorHAnsi"/>
+          <w:sz w:val="32"/>
+          <w:szCs w:val="32"/>
+        </w:rPr>
+      </w:pPr>
+      <w:r>
+        <w:rPr>
+          <w:sz w:val="32"/>
+          <w:szCs w:val="32"/>
+        </w:rPr>
+        <w:t>3.3</w:t>
+      </w:r>
+      <w:r>
+        <w:rPr>
+          <w:rFonts w:asciiTheme="majorHAnsi" w:hAnsiTheme="majorHAnsi"/>
+          <w:sz w:val="32"/>
+          <w:szCs w:val="32"/>
+        </w:rPr>
+        <w:t xml:space="preserve"> Panel pracownika</w:t>
+      </w:r>
+    </w:p>
+    <w:p>
+      <w:pPr>
+        <w:spacing w:before="0" w:line="360" w:lineRule="auto"/>
+        <w:jc w:val="both"/>
+        <w:rPr>
+          <w:rFonts w:asciiTheme="majorHAnsi" w:hAnsiTheme="majorHAnsi"/>
+          <w:sz w:val="32"/>
+          <w:szCs w:val="32"/>
+        </w:rPr>
+      </w:pPr>
+      <w:r>
+        <w:rPr>
+          <w:rFonts w:asciiTheme="majorHAnsi" w:hAnsiTheme="majorHAnsi"/>
+          <w:noProof/>
+          <w:sz w:val="32"/>
+          <w:szCs w:val="32"/>
+          <w:lang w:eastAsia="pl-PL"/>
+        </w:rPr>
+        <w:drawing>
+          <wp:inline distT="0" distB="0" distL="0" distR="0">
+            <wp:extent cx="5760720" cy="3543884"/>
+            <wp:effectExtent l="19050" t="0" r="0" b="0"/>
+            <wp:docPr id="8" name="Obraz 19"/>
+            <wp:cNvGraphicFramePr>
+              <a:graphicFrameLocks xmlns:a="http://schemas.openxmlformats.org/drawingml/2006/main" noChangeAspect="1"/>
+            </wp:cNvGraphicFramePr>
+            <a:graphic xmlns:a="http://schemas.openxmlformats.org/drawingml/2006/main">
+              <a:graphicData uri="http://schemas.openxmlformats.org/drawingml/2006/picture">
+                <pic:pic xmlns:pic="http://schemas.openxmlformats.org/drawingml/2006/picture">
+                  <pic:nvPicPr>
+                    <pic:cNvPr id="0" name="Picture 19"/>
+                    <pic:cNvPicPr>
+                      <a:picLocks noChangeAspect="1" noChangeArrowheads="1"/>
+                    </pic:cNvPicPr>
+                  </pic:nvPicPr>
+                  <pic:blipFill>
+                    <a:blip r:embed="rId16" cstate="print"/>
+                    <a:srcRect/>
+                    <a:stretch>
+                      <a:fillRect/>
+                    </a:stretch>
+                  </pic:blipFill>
+                  <pic:spPr bwMode="auto">
+                    <a:xfrm>
+                      <a:off x="0" y="0"/>
+                      <a:ext cx="5760720" cy="3543884"/>
+                    </a:xfrm>
+                    <a:prstGeom prst="rect">
+                      <a:avLst/>
+                    </a:prstGeom>
+                    <a:noFill/>
+                    <a:ln w="9525">
+                      <a:noFill/>
+                      <a:miter lim="800000"/>
+                      <a:headEnd/>
+                      <a:tailEnd/>
+                    </a:ln>
+                  </pic:spPr>
+                </pic:pic>
+              </a:graphicData>
+            </a:graphic>
+          </wp:inline>
+        </w:drawing>
+      </w:r>
+    </w:p>
+    <w:p>
+      <w:pPr>
+        <w:spacing w:before="0" w:line="360" w:lineRule="auto"/>
+        <w:jc w:val="center"/>
+        <w:rPr>
+          <w:rFonts w:asciiTheme="majorHAnsi" w:hAnsiTheme="majorHAnsi"/>
+          <w:noProof/>
+          <w:sz w:val="20"/>
+          <w:szCs w:val="20"/>
+          <w:lang w:eastAsia="pl-PL"/>
+        </w:rPr>
+      </w:pPr>
+      <w:r>
+        <w:rPr>
+          <w:rFonts w:asciiTheme="majorHAnsi" w:hAnsiTheme="majorHAnsi"/>
+          <w:noProof/>
+          <w:sz w:val="20"/>
+          <w:szCs w:val="20"/>
+          <w:lang w:eastAsia="pl-PL"/>
+        </w:rPr>
+        <w:t xml:space="preserve">Rys </w:t>
+      </w:r>
+      <w:r>
+        <w:rPr>
+          <w:rFonts w:asciiTheme="majorHAnsi" w:hAnsiTheme="majorHAnsi"/>
+          <w:noProof/>
+          <w:sz w:val="20"/>
+          <w:szCs w:val="20"/>
+          <w:lang w:eastAsia="pl-PL"/>
+        </w:rPr>
+        <w:t>8</w:t>
+      </w:r>
+      <w:r>
+        <w:rPr>
+          <w:rFonts w:asciiTheme="majorHAnsi" w:hAnsiTheme="majorHAnsi"/>
+          <w:noProof/>
+          <w:sz w:val="20"/>
+          <w:szCs w:val="20"/>
+          <w:lang w:eastAsia="pl-PL"/>
+        </w:rPr>
+        <w:t>. Panel pracownika</w:t>
+      </w:r>
+      <w:r>
+        <w:rPr>
+          <w:rFonts w:asciiTheme="majorHAnsi" w:hAnsiTheme="majorHAnsi"/>
+          <w:noProof/>
+          <w:sz w:val="20"/>
+          <w:szCs w:val="20"/>
+          <w:lang w:eastAsia="pl-PL"/>
+        </w:rPr>
+        <w:t xml:space="preserve"> - Wybierz klienta</w:t>
+      </w:r>
+      <w:r>
+        <w:rPr>
+          <w:rFonts w:asciiTheme="majorHAnsi" w:hAnsiTheme="majorHAnsi"/>
+          <w:noProof/>
+          <w:sz w:val="20"/>
+          <w:szCs w:val="20"/>
+          <w:lang w:eastAsia="pl-PL"/>
+        </w:rPr>
+        <w:t>.</w:t>
+      </w:r>
+    </w:p>
+    <w:p>
+      <w:pPr>
+        <w:spacing w:before="0" w:line="360" w:lineRule="auto"/>
+        <w:jc w:val="center"/>
+        <w:rPr>
+          <w:rFonts w:asciiTheme="majorHAnsi" w:hAnsiTheme="majorHAnsi"/>
+          <w:noProof/>
+          <w:sz w:val="20"/>
+          <w:szCs w:val="20"/>
+          <w:lang w:eastAsia="pl-PL"/>
+        </w:rPr>
+      </w:pPr>
+      <w:r>
+        <w:rPr>
+          <w:rFonts w:asciiTheme="majorHAnsi" w:hAnsiTheme="majorHAnsi"/>
+          <w:noProof/>
+          <w:sz w:val="20"/>
+          <w:szCs w:val="20"/>
+          <w:lang w:eastAsia="pl-PL"/>
+        </w:rPr>
+        <w:lastRenderedPageBreak/>
+        <w:drawing>
+          <wp:inline distT="0" distB="0" distL="0" distR="0">
+            <wp:extent cx="5760720" cy="3549684"/>
+            <wp:effectExtent l="19050" t="0" r="0" b="0"/>
+            <wp:docPr id="9" name="Obraz 22"/>
+            <wp:cNvGraphicFramePr>
+              <a:graphicFrameLocks xmlns:a="http://schemas.openxmlformats.org/drawingml/2006/main" noChangeAspect="1"/>
+            </wp:cNvGraphicFramePr>
+            <a:graphic xmlns:a="http://schemas.openxmlformats.org/drawingml/2006/main">
+              <a:graphicData uri="http://schemas.openxmlformats.org/drawingml/2006/picture">
+                <pic:pic xmlns:pic="http://schemas.openxmlformats.org/drawingml/2006/picture">
+                  <pic:nvPicPr>
+                    <pic:cNvPr id="0" name="Picture 22"/>
+                    <pic:cNvPicPr>
+                      <a:picLocks noChangeAspect="1" noChangeArrowheads="1"/>
+                    </pic:cNvPicPr>
+                  </pic:nvPicPr>
+                  <pic:blipFill>
+                    <a:blip r:embed="rId17" cstate="print"/>
+                    <a:srcRect/>
+                    <a:stretch>
+                      <a:fillRect/>
+                    </a:stretch>
+                  </pic:blipFill>
+                  <pic:spPr bwMode="auto">
+                    <a:xfrm>
+                      <a:off x="0" y="0"/>
+                      <a:ext cx="5760720" cy="3549684"/>
+                    </a:xfrm>
+                    <a:prstGeom prst="rect">
+                      <a:avLst/>
+                    </a:prstGeom>
+                    <a:noFill/>
+                    <a:ln w="9525">
+                      <a:noFill/>
+                      <a:miter lim="800000"/>
+                      <a:headEnd/>
+                      <a:tailEnd/>
+                    </a:ln>
+                  </pic:spPr>
+                </pic:pic>
+              </a:graphicData>
+            </a:graphic>
+          </wp:inline>
+        </w:drawing>
+      </w:r>
+      <w:r>
+        <w:rPr>
+          <w:rFonts w:asciiTheme="majorHAnsi" w:hAnsiTheme="majorHAnsi"/>
+          <w:noProof/>
+          <w:sz w:val="20"/>
+          <w:szCs w:val="20"/>
+          <w:lang w:eastAsia="pl-PL"/>
+        </w:rPr>
+        <w:t xml:space="preserve">Rys </w:t>
+      </w:r>
+      <w:r>
+        <w:rPr>
+          <w:rFonts w:asciiTheme="majorHAnsi" w:hAnsiTheme="majorHAnsi"/>
+          <w:noProof/>
+          <w:sz w:val="20"/>
+          <w:szCs w:val="20"/>
+          <w:lang w:eastAsia="pl-PL"/>
+        </w:rPr>
+        <w:t>9</w:t>
+      </w:r>
+      <w:r>
+        <w:rPr>
+          <w:rFonts w:asciiTheme="majorHAnsi" w:hAnsiTheme="majorHAnsi"/>
+          <w:noProof/>
+          <w:sz w:val="20"/>
+          <w:szCs w:val="20"/>
+          <w:lang w:eastAsia="pl-PL"/>
+        </w:rPr>
+        <w:t>. Panel pracownika</w:t>
+      </w:r>
+      <w:r>
+        <w:rPr>
+          <w:rFonts w:asciiTheme="majorHAnsi" w:hAnsiTheme="majorHAnsi"/>
+          <w:noProof/>
+          <w:sz w:val="20"/>
+          <w:szCs w:val="20"/>
+          <w:lang w:eastAsia="pl-PL"/>
+        </w:rPr>
+        <w:t xml:space="preserve"> - Typ i informacje</w:t>
+      </w:r>
+      <w:r>
+        <w:rPr>
+          <w:rFonts w:asciiTheme="majorHAnsi" w:hAnsiTheme="majorHAnsi"/>
+          <w:noProof/>
+          <w:sz w:val="20"/>
+          <w:szCs w:val="20"/>
+          <w:lang w:eastAsia="pl-PL"/>
+        </w:rPr>
+        <w:t>.</w:t>
+      </w:r>
+    </w:p>
+    <w:p>
+      <w:pPr>
+        <w:spacing w:before="0" w:line="360" w:lineRule="auto"/>
+        <w:jc w:val="center"/>
+        <w:rPr>
+          <w:rFonts w:asciiTheme="majorHAnsi" w:hAnsiTheme="majorHAnsi"/>
+          <w:noProof/>
+          <w:sz w:val="20"/>
+          <w:szCs w:val="20"/>
+          <w:lang w:eastAsia="pl-PL"/>
+        </w:rPr>
+      </w:pPr>
+    </w:p>
+    <w:p>
+      <w:pPr>
+        <w:spacing w:before="0" w:line="360" w:lineRule="auto"/>
+        <w:jc w:val="center"/>
+        <w:rPr>
+          <w:rFonts w:asciiTheme="majorHAnsi" w:hAnsiTheme="majorHAnsi"/>
+          <w:noProof/>
+          <w:sz w:val="20"/>
+          <w:szCs w:val="20"/>
+          <w:lang w:eastAsia="pl-PL"/>
+        </w:rPr>
+      </w:pPr>
+      <w:r>
+        <w:rPr>
+          <w:rFonts w:asciiTheme="majorHAnsi" w:hAnsiTheme="majorHAnsi"/>
+          <w:noProof/>
+          <w:sz w:val="20"/>
+          <w:szCs w:val="20"/>
+          <w:lang w:eastAsia="pl-PL"/>
+        </w:rPr>
+        <w:drawing>
+          <wp:inline distT="0" distB="0" distL="0" distR="0">
+            <wp:extent cx="5760720" cy="3559780"/>
+            <wp:effectExtent l="19050" t="0" r="0" b="0"/>
+            <wp:docPr id="25" name="Obraz 25"/>
+            <wp:cNvGraphicFramePr>
+              <a:graphicFrameLocks xmlns:a="http://schemas.openxmlformats.org/drawingml/2006/main" noChangeAspect="1"/>
+            </wp:cNvGraphicFramePr>
+            <a:graphic xmlns:a="http://schemas.openxmlformats.org/drawingml/2006/main">
+              <a:graphicData uri="http://schemas.openxmlformats.org/drawingml/2006/picture">
+                <pic:pic xmlns:pic="http://schemas.openxmlformats.org/drawingml/2006/picture">
+                  <pic:nvPicPr>
+                    <pic:cNvPr id="0" name="Picture 25"/>
+                    <pic:cNvPicPr>
+                      <a:picLocks noChangeAspect="1" noChangeArrowheads="1"/>
+                    </pic:cNvPicPr>
+                  </pic:nvPicPr>
+                  <pic:blipFill>
+                    <a:blip r:embed="rId18" cstate="print"/>
+                    <a:srcRect/>
+                    <a:stretch>
+                      <a:fillRect/>
+                    </a:stretch>
+                  </pic:blipFill>
+                  <pic:spPr bwMode="auto">
+                    <a:xfrm>
+                      <a:off x="0" y="0"/>
+                      <a:ext cx="5760720" cy="3559780"/>
+                    </a:xfrm>
+                    <a:prstGeom prst="rect">
+                      <a:avLst/>
+                    </a:prstGeom>
+                    <a:noFill/>
+                    <a:ln w="9525">
+                      <a:noFill/>
+                      <a:miter lim="800000"/>
+                      <a:headEnd/>
+                      <a:tailEnd/>
+                    </a:ln>
+                  </pic:spPr>
+                </pic:pic>
+              </a:graphicData>
+            </a:graphic>
+          </wp:inline>
+        </w:drawing>
+      </w:r>
+    </w:p>
+    <w:p>
+      <w:pPr>
+        <w:spacing w:before="0" w:line="360" w:lineRule="auto"/>
+        <w:jc w:val="center"/>
+        <w:rPr>
+          <w:rFonts w:asciiTheme="majorHAnsi" w:hAnsiTheme="majorHAnsi"/>
+          <w:noProof/>
+          <w:sz w:val="20"/>
+          <w:szCs w:val="20"/>
+          <w:lang w:eastAsia="pl-PL"/>
+        </w:rPr>
+      </w:pPr>
+      <w:r>
+        <w:rPr>
+          <w:rFonts w:asciiTheme="majorHAnsi" w:hAnsiTheme="majorHAnsi"/>
+          <w:noProof/>
+          <w:sz w:val="20"/>
+          <w:szCs w:val="20"/>
+          <w:lang w:eastAsia="pl-PL"/>
+        </w:rPr>
+        <w:t xml:space="preserve">Rys </w:t>
+      </w:r>
+      <w:r>
+        <w:rPr>
+          <w:rFonts w:asciiTheme="majorHAnsi" w:hAnsiTheme="majorHAnsi"/>
+          <w:noProof/>
+          <w:sz w:val="20"/>
+          <w:szCs w:val="20"/>
+          <w:lang w:eastAsia="pl-PL"/>
+        </w:rPr>
+        <w:t>10</w:t>
+      </w:r>
+      <w:r>
+        <w:rPr>
+          <w:rFonts w:asciiTheme="majorHAnsi" w:hAnsiTheme="majorHAnsi"/>
+          <w:noProof/>
+          <w:sz w:val="20"/>
+          <w:szCs w:val="20"/>
+          <w:lang w:eastAsia="pl-PL"/>
+        </w:rPr>
+        <w:t>. Panel pracownika</w:t>
+      </w:r>
+      <w:r>
+        <w:rPr>
+          <w:rFonts w:asciiTheme="majorHAnsi" w:hAnsiTheme="majorHAnsi"/>
+          <w:noProof/>
+          <w:sz w:val="20"/>
+          <w:szCs w:val="20"/>
+          <w:lang w:eastAsia="pl-PL"/>
+        </w:rPr>
+        <w:t xml:space="preserve"> - Dodaj odbiorce. (Ta scena ukazuje sie tylko gdy zostanie wybrana opcja z transportem paczek)</w:t>
+      </w:r>
+    </w:p>
+    <w:p>
+      <w:pPr>
+        <w:spacing w:before="0" w:line="360" w:lineRule="auto"/>
+        <w:jc w:val="center"/>
+        <w:rPr>
+          <w:rFonts w:asciiTheme="majorHAnsi" w:hAnsiTheme="majorHAnsi"/>
+          <w:noProof/>
+          <w:sz w:val="20"/>
+          <w:szCs w:val="20"/>
+          <w:lang w:eastAsia="pl-PL"/>
+        </w:rPr>
+      </w:pPr>
+      <w:r>
+        <w:rPr>
+          <w:rFonts w:asciiTheme="majorHAnsi" w:hAnsiTheme="majorHAnsi"/>
+          <w:noProof/>
+          <w:sz w:val="20"/>
+          <w:szCs w:val="20"/>
+          <w:lang w:eastAsia="pl-PL"/>
+        </w:rPr>
+        <w:lastRenderedPageBreak/>
+        <w:drawing>
+          <wp:inline distT="0" distB="0" distL="0" distR="0">
+            <wp:extent cx="5760720" cy="3560339"/>
+            <wp:effectExtent l="19050" t="0" r="0" b="0"/>
+            <wp:docPr id="28" name="Obraz 28"/>
+            <wp:cNvGraphicFramePr>
+              <a:graphicFrameLocks xmlns:a="http://schemas.openxmlformats.org/drawingml/2006/main" noChangeAspect="1"/>
+            </wp:cNvGraphicFramePr>
+            <a:graphic xmlns:a="http://schemas.openxmlformats.org/drawingml/2006/main">
+              <a:graphicData uri="http://schemas.openxmlformats.org/drawingml/2006/picture">
+                <pic:pic xmlns:pic="http://schemas.openxmlformats.org/drawingml/2006/picture">
+                  <pic:nvPicPr>
+                    <pic:cNvPr id="0" name="Picture 28"/>
+                    <pic:cNvPicPr>
+                      <a:picLocks noChangeAspect="1" noChangeArrowheads="1"/>
+                    </pic:cNvPicPr>
+                  </pic:nvPicPr>
+                  <pic:blipFill>
+                    <a:blip r:embed="rId19" cstate="print"/>
+                    <a:srcRect/>
+                    <a:stretch>
+                      <a:fillRect/>
+                    </a:stretch>
+                  </pic:blipFill>
+                  <pic:spPr bwMode="auto">
+                    <a:xfrm>
+                      <a:off x="0" y="0"/>
+                      <a:ext cx="5760720" cy="3560339"/>
+                    </a:xfrm>
+                    <a:prstGeom prst="rect">
+                      <a:avLst/>
+                    </a:prstGeom>
+                    <a:noFill/>
+                    <a:ln w="9525">
+                      <a:noFill/>
+                      <a:miter lim="800000"/>
+                      <a:headEnd/>
+                      <a:tailEnd/>
+                    </a:ln>
+                  </pic:spPr>
+                </pic:pic>
+              </a:graphicData>
+            </a:graphic>
+          </wp:inline>
+        </w:drawing>
+      </w:r>
+    </w:p>
+    <w:p>
+      <w:pPr>
+        <w:spacing w:before="0" w:line="360" w:lineRule="auto"/>
+        <w:jc w:val="center"/>
+        <w:rPr>
+          <w:rFonts w:asciiTheme="majorHAnsi" w:hAnsiTheme="majorHAnsi"/>
+          <w:noProof/>
+          <w:sz w:val="20"/>
+          <w:szCs w:val="20"/>
+          <w:lang w:eastAsia="pl-PL"/>
+        </w:rPr>
+      </w:pPr>
+      <w:r>
+        <w:rPr>
+          <w:rFonts w:asciiTheme="majorHAnsi" w:hAnsiTheme="majorHAnsi"/>
+          <w:noProof/>
+          <w:sz w:val="20"/>
+          <w:szCs w:val="20"/>
+          <w:lang w:eastAsia="pl-PL"/>
+        </w:rPr>
+        <w:t xml:space="preserve">Rys </w:t>
+      </w:r>
+      <w:r>
+        <w:rPr>
+          <w:rFonts w:asciiTheme="majorHAnsi" w:hAnsiTheme="majorHAnsi"/>
+          <w:noProof/>
+          <w:sz w:val="20"/>
+          <w:szCs w:val="20"/>
+          <w:lang w:eastAsia="pl-PL"/>
+        </w:rPr>
+        <w:t>11</w:t>
+      </w:r>
+      <w:r>
+        <w:rPr>
+          <w:rFonts w:asciiTheme="majorHAnsi" w:hAnsiTheme="majorHAnsi"/>
+          <w:noProof/>
+          <w:sz w:val="20"/>
+          <w:szCs w:val="20"/>
+          <w:lang w:eastAsia="pl-PL"/>
+        </w:rPr>
+        <w:t>. Panel pracownika</w:t>
+      </w:r>
+      <w:r>
+        <w:rPr>
+          <w:rFonts w:asciiTheme="majorHAnsi" w:hAnsiTheme="majorHAnsi"/>
+          <w:noProof/>
+          <w:sz w:val="20"/>
+          <w:szCs w:val="20"/>
+          <w:lang w:eastAsia="pl-PL"/>
+        </w:rPr>
+        <w:t xml:space="preserve"> - Podsumowanie. (W zalezności jaki typ został wybrany pokazuje coś innego)</w:t>
+      </w:r>
+    </w:p>
+    <w:p>
+      <w:pPr>
+        <w:spacing w:before="0" w:line="360" w:lineRule="auto"/>
+        <w:jc w:val="center"/>
+        <w:rPr>
+          <w:rFonts w:asciiTheme="majorHAnsi" w:hAnsiTheme="majorHAnsi"/>
+          <w:noProof/>
+          <w:sz w:val="20"/>
+          <w:szCs w:val="20"/>
+          <w:lang w:eastAsia="pl-PL"/>
+        </w:rPr>
+      </w:pPr>
+    </w:p>
+    <w:p>
+      <w:pPr>
+        <w:spacing w:before="0" w:line="360" w:lineRule="auto"/>
+        <w:jc w:val="center"/>
+        <w:rPr>
+          <w:rFonts w:asciiTheme="majorHAnsi" w:hAnsiTheme="majorHAnsi"/>
+          <w:noProof/>
+          <w:sz w:val="20"/>
+          <w:szCs w:val="20"/>
+          <w:lang w:eastAsia="pl-PL"/>
+        </w:rPr>
+      </w:pPr>
+    </w:p>
+    <w:p>
+      <w:pPr>
+        <w:spacing w:before="0" w:line="360" w:lineRule="auto"/>
+        <w:jc w:val="both"/>
+        <w:rPr>
+          <w:sz w:val="32"/>
+          <w:szCs w:val="32"/>
+        </w:rPr>
+      </w:pPr>
+    </w:p>
+    <w:p>
+      <w:pPr>
+        <w:spacing w:before="0" w:line="360" w:lineRule="auto"/>
+        <w:jc w:val="both"/>
+        <w:rPr>
+          <w:sz w:val="32"/>
+          <w:szCs w:val="32"/>
+        </w:rPr>
+      </w:pPr>
+    </w:p>
+    <w:p>
+      <w:pPr>
+        <w:spacing w:before="0" w:line="360" w:lineRule="auto"/>
+        <w:jc w:val="both"/>
+        <w:rPr>
+          <w:sz w:val="32"/>
+          <w:szCs w:val="32"/>
+        </w:rPr>
+      </w:pPr>
+    </w:p>
+    <w:p>
+      <w:pPr>
+        <w:spacing w:before="0" w:line="360" w:lineRule="auto"/>
+        <w:jc w:val="both"/>
+        <w:rPr>
+          <w:sz w:val="32"/>
+          <w:szCs w:val="32"/>
+        </w:rPr>
+      </w:pPr>
+    </w:p>
+    <w:p>
+      <w:pPr>
+        <w:spacing w:before="0" w:line="360" w:lineRule="auto"/>
+        <w:jc w:val="both"/>
+        <w:rPr>
+          <w:sz w:val="32"/>
+          <w:szCs w:val="32"/>
+        </w:rPr>
+      </w:pPr>
+    </w:p>
+    <w:p>
+      <w:pPr>
+        <w:spacing w:before="0" w:line="360" w:lineRule="auto"/>
+        <w:jc w:val="both"/>
+        <w:rPr>
+          <w:sz w:val="32"/>
+          <w:szCs w:val="32"/>
+        </w:rPr>
+      </w:pPr>
+    </w:p>
+    <w:p>
+      <w:pPr>
+        <w:spacing w:before="0" w:line="360" w:lineRule="auto"/>
+        <w:jc w:val="both"/>
+        <w:rPr>
+          <w:sz w:val="32"/>
+          <w:szCs w:val="32"/>
+        </w:rPr>
+      </w:pPr>
+    </w:p>
+    <w:p>
+      <w:pPr>
+        <w:spacing w:before="0" w:line="360" w:lineRule="auto"/>
+        <w:jc w:val="both"/>
+        <w:rPr>
+          <w:sz w:val="32"/>
+          <w:szCs w:val="32"/>
+        </w:rPr>
+      </w:pPr>
+    </w:p>
+    <w:p>
+      <w:pPr>
+        <w:spacing w:before="0" w:line="360" w:lineRule="auto"/>
+        <w:jc w:val="both"/>
+        <w:rPr>
+          <w:sz w:val="32"/>
+          <w:szCs w:val="32"/>
+        </w:rPr>
+      </w:pPr>
+    </w:p>
+    <w:p>
+      <w:pPr>
+        <w:spacing w:before="0" w:line="360" w:lineRule="auto"/>
+        <w:jc w:val="both"/>
+        <w:rPr>
+          <w:sz w:val="32"/>
+          <w:szCs w:val="32"/>
+        </w:rPr>
+      </w:pPr>
+    </w:p>
+    <w:p>
+      <w:pPr>
+        <w:spacing w:before="0" w:line="360" w:lineRule="auto"/>
+        <w:jc w:val="both"/>
+        <w:rPr>
+          <w:sz w:val="32"/>
+          <w:szCs w:val="32"/>
+        </w:rPr>
+      </w:pPr>
+    </w:p>
+    <w:p>
+      <w:pPr>
+        <w:spacing w:before="0" w:line="360" w:lineRule="auto"/>
+        <w:jc w:val="both"/>
+        <w:rPr>
+          <w:sz w:val="32"/>
+          <w:szCs w:val="32"/>
+        </w:rPr>
+      </w:pPr>
+    </w:p>
+    <w:p>
+      <w:pPr>
+        <w:spacing w:before="0" w:line="360" w:lineRule="auto"/>
+        <w:jc w:val="both"/>
+        <w:rPr>
+          <w:rFonts w:asciiTheme="majorHAnsi" w:hAnsiTheme="majorHAnsi"/>
+          <w:sz w:val="32"/>
+          <w:szCs w:val="32"/>
+        </w:rPr>
+      </w:pPr>
+      <w:r>
+        <w:rPr>
+          <w:sz w:val="32"/>
+          <w:szCs w:val="32"/>
+        </w:rPr>
+        <w:lastRenderedPageBreak/>
+        <w:t>3.4</w:t>
+      </w:r>
+      <w:r>
+        <w:rPr>
+          <w:rFonts w:asciiTheme="majorHAnsi" w:hAnsiTheme="majorHAnsi"/>
+          <w:sz w:val="32"/>
+          <w:szCs w:val="32"/>
+        </w:rPr>
+        <w:t xml:space="preserve"> Panel klienta</w:t>
+      </w:r>
+    </w:p>
+    <w:p>
+      <w:pPr>
+        <w:spacing w:before="0" w:line="360" w:lineRule="auto"/>
+        <w:jc w:val="both"/>
+        <w:rPr>
+          <w:rFonts w:asciiTheme="majorHAnsi" w:hAnsiTheme="majorHAnsi"/>
+          <w:sz w:val="32"/>
+          <w:szCs w:val="32"/>
+          <w:lang w:val="en-US"/>
+        </w:rPr>
+      </w:pPr>
+      <w:r>
+        <w:rPr>
+          <w:rFonts w:asciiTheme="majorHAnsi" w:hAnsiTheme="majorHAnsi"/>
+          <w:noProof/>
+          <w:sz w:val="32"/>
+          <w:szCs w:val="32"/>
+          <w:lang w:eastAsia="pl-PL"/>
+        </w:rPr>
+        <w:drawing>
+          <wp:inline distT="0" distB="0" distL="0" distR="0">
+            <wp:extent cx="5760720" cy="3549186"/>
+            <wp:effectExtent l="19050" t="0" r="0" b="0"/>
+            <wp:docPr id="31" name="Obraz 31"/>
+            <wp:cNvGraphicFramePr>
+              <a:graphicFrameLocks xmlns:a="http://schemas.openxmlformats.org/drawingml/2006/main" noChangeAspect="1"/>
+            </wp:cNvGraphicFramePr>
+            <a:graphic xmlns:a="http://schemas.openxmlformats.org/drawingml/2006/main">
+              <a:graphicData uri="http://schemas.openxmlformats.org/drawingml/2006/picture">
+                <pic:pic xmlns:pic="http://schemas.openxmlformats.org/drawingml/2006/picture">
+                  <pic:nvPicPr>
+                    <pic:cNvPr id="0" name="Picture 31"/>
+                    <pic:cNvPicPr>
+                      <a:picLocks noChangeAspect="1" noChangeArrowheads="1"/>
+                    </pic:cNvPicPr>
+                  </pic:nvPicPr>
+                  <pic:blipFill>
+                    <a:blip r:embed="rId20" cstate="print"/>
+                    <a:srcRect/>
+                    <a:stretch>
+                      <a:fillRect/>
+                    </a:stretch>
+                  </pic:blipFill>
+                  <pic:spPr bwMode="auto">
+                    <a:xfrm>
+                      <a:off x="0" y="0"/>
+                      <a:ext cx="5760720" cy="3549186"/>
+                    </a:xfrm>
+                    <a:prstGeom prst="rect">
+                      <a:avLst/>
+                    </a:prstGeom>
+                    <a:noFill/>
+                    <a:ln w="9525">
+                      <a:noFill/>
+                      <a:miter lim="800000"/>
+                      <a:headEnd/>
+                      <a:tailEnd/>
+                    </a:ln>
+                  </pic:spPr>
+                </pic:pic>
+              </a:graphicData>
+            </a:graphic>
+          </wp:inline>
+        </w:drawing>
+      </w:r>
+    </w:p>
+    <w:p>
+      <w:pPr>
+        <w:spacing w:before="0" w:line="360" w:lineRule="auto"/>
+        <w:jc w:val="center"/>
+        <w:rPr>
+          <w:rFonts w:asciiTheme="majorHAnsi" w:hAnsiTheme="majorHAnsi"/>
+          <w:noProof/>
+          <w:sz w:val="20"/>
+          <w:szCs w:val="20"/>
+          <w:lang w:eastAsia="pl-PL"/>
+        </w:rPr>
+      </w:pPr>
+      <w:r>
+        <w:rPr>
+          <w:rFonts w:asciiTheme="majorHAnsi" w:hAnsiTheme="majorHAnsi"/>
+          <w:noProof/>
+          <w:sz w:val="20"/>
+          <w:szCs w:val="20"/>
+          <w:lang w:eastAsia="pl-PL"/>
+        </w:rPr>
+        <w:t xml:space="preserve">Rys </w:t>
+      </w:r>
+      <w:r>
+        <w:rPr>
+          <w:rFonts w:asciiTheme="majorHAnsi" w:hAnsiTheme="majorHAnsi"/>
+          <w:noProof/>
+          <w:sz w:val="20"/>
+          <w:szCs w:val="20"/>
+          <w:lang w:eastAsia="pl-PL"/>
+        </w:rPr>
+        <w:t>12</w:t>
+      </w:r>
+      <w:r>
+        <w:rPr>
+          <w:rFonts w:asciiTheme="majorHAnsi" w:hAnsiTheme="majorHAnsi"/>
+          <w:noProof/>
+          <w:sz w:val="20"/>
+          <w:szCs w:val="20"/>
+          <w:lang w:eastAsia="pl-PL"/>
+        </w:rPr>
         <w:t xml:space="preserve">. Panel </w:t>
       </w:r>
       <w:r>
@@ -3292,17 +4128,17 @@
           <w:noProof/>
           <w:sz w:val="20"/>
           <w:szCs w:val="20"/>
-          <w:lang w:val="en-US" w:eastAsia="pl-PL"/>
-        </w:rPr>
-        <w:t>pracownika</w:t>
-      </w:r>
-      <w:r>
-        <w:rPr>
-          <w:rFonts w:asciiTheme="majorHAnsi" w:hAnsiTheme="majorHAnsi"/>
-          <w:noProof/>
-          <w:sz w:val="20"/>
-          <w:szCs w:val="20"/>
-          <w:lang w:val="en-US" w:eastAsia="pl-PL"/>
+          <w:lang w:eastAsia="pl-PL"/>
+        </w:rPr>
+        <w:t>klienta - status przesyłek</w:t>
+      </w:r>
+      <w:r>
+        <w:rPr>
+          <w:rFonts w:asciiTheme="majorHAnsi" w:hAnsiTheme="majorHAnsi"/>
+          <w:noProof/>
+          <w:sz w:val="20"/>
+          <w:szCs w:val="20"/>
+          <w:lang w:eastAsia="pl-PL"/>
         </w:rPr>
         <w:t>.</w:t>
       </w:r>
@@ -3310,73 +4146,328 @@
     <w:p>
       <w:pPr>
         <w:spacing w:before="0" w:line="360" w:lineRule="auto"/>
-        <w:jc w:val="both"/>
-        <w:rPr>
-          <w:rFonts w:asciiTheme="majorHAnsi" w:hAnsiTheme="majorHAnsi"/>
-          <w:sz w:val="32"/>
-          <w:szCs w:val="32"/>
-          <w:lang w:val="en-US"/>
-        </w:rPr>
-      </w:pPr>
-    </w:p>
-    <w:p>
-      <w:pPr>
-        <w:spacing w:before="0" w:line="360" w:lineRule="auto"/>
-        <w:jc w:val="both"/>
-        <w:rPr>
-          <w:rFonts w:asciiTheme="majorHAnsi" w:hAnsiTheme="majorHAnsi"/>
-          <w:sz w:val="32"/>
-          <w:szCs w:val="32"/>
-          <w:lang w:val="en-US"/>
-        </w:rPr>
-      </w:pPr>
-    </w:p>
-    <w:p>
-      <w:pPr>
-        <w:spacing w:before="0" w:line="360" w:lineRule="auto"/>
-        <w:rPr>
-          <w:rFonts w:ascii="Times New Roman" w:hAnsi="Times New Roman" w:cs="Times New Roman"/>
-          <w:noProof/>
-          <w:sz w:val="24"/>
-          <w:szCs w:val="24"/>
-          <w:lang w:val="en-US" w:eastAsia="pl-PL"/>
-        </w:rPr>
-      </w:pPr>
-    </w:p>
-    <w:p>
-      <w:pPr>
-        <w:spacing w:before="0" w:line="360" w:lineRule="auto"/>
-        <w:rPr>
-          <w:rFonts w:ascii="Times New Roman" w:hAnsi="Times New Roman" w:cs="Times New Roman"/>
-          <w:noProof/>
-          <w:sz w:val="24"/>
-          <w:szCs w:val="24"/>
-          <w:lang w:val="en-US" w:eastAsia="pl-PL"/>
-        </w:rPr>
-      </w:pPr>
-    </w:p>
-    <w:p>
-      <w:pPr>
-        <w:spacing w:before="0" w:line="360" w:lineRule="auto"/>
         <w:jc w:val="center"/>
         <w:rPr>
           <w:rFonts w:asciiTheme="majorHAnsi" w:hAnsiTheme="majorHAnsi"/>
           <w:noProof/>
           <w:sz w:val="20"/>
           <w:szCs w:val="20"/>
-          <w:lang w:val="en-US" w:eastAsia="pl-PL"/>
-        </w:rPr>
-      </w:pPr>
-    </w:p>
-    <w:p>
-      <w:pPr>
-        <w:spacing w:before="0" w:line="360" w:lineRule="auto"/>
-        <w:rPr>
-          <w:rFonts w:ascii="Times New Roman" w:hAnsi="Times New Roman" w:cs="Times New Roman"/>
-          <w:noProof/>
-          <w:sz w:val="24"/>
-          <w:szCs w:val="24"/>
-          <w:lang w:val="en-US" w:eastAsia="pl-PL"/>
+          <w:lang w:eastAsia="pl-PL"/>
+        </w:rPr>
+      </w:pPr>
+    </w:p>
+    <w:p>
+      <w:pPr>
+        <w:spacing w:before="0" w:line="360" w:lineRule="auto"/>
+        <w:jc w:val="center"/>
+        <w:rPr>
+          <w:rFonts w:asciiTheme="majorHAnsi" w:hAnsiTheme="majorHAnsi"/>
+          <w:noProof/>
+          <w:sz w:val="20"/>
+          <w:szCs w:val="20"/>
+          <w:lang w:eastAsia="pl-PL"/>
+        </w:rPr>
+      </w:pPr>
+      <w:r>
+        <w:rPr>
+          <w:rFonts w:asciiTheme="majorHAnsi" w:hAnsiTheme="majorHAnsi"/>
+          <w:noProof/>
+          <w:sz w:val="20"/>
+          <w:szCs w:val="20"/>
+          <w:lang w:eastAsia="pl-PL"/>
+        </w:rPr>
+        <w:drawing>
+          <wp:inline distT="0" distB="0" distL="0" distR="0">
+            <wp:extent cx="5760720" cy="3552125"/>
+            <wp:effectExtent l="19050" t="0" r="0" b="0"/>
+            <wp:docPr id="34" name="Obraz 34"/>
+            <wp:cNvGraphicFramePr>
+              <a:graphicFrameLocks xmlns:a="http://schemas.openxmlformats.org/drawingml/2006/main" noChangeAspect="1"/>
+            </wp:cNvGraphicFramePr>
+            <a:graphic xmlns:a="http://schemas.openxmlformats.org/drawingml/2006/main">
+              <a:graphicData uri="http://schemas.openxmlformats.org/drawingml/2006/picture">
+                <pic:pic xmlns:pic="http://schemas.openxmlformats.org/drawingml/2006/picture">
+                  <pic:nvPicPr>
+                    <pic:cNvPr id="0" name="Picture 34"/>
+                    <pic:cNvPicPr>
+                      <a:picLocks noChangeAspect="1" noChangeArrowheads="1"/>
+                    </pic:cNvPicPr>
+                  </pic:nvPicPr>
+                  <pic:blipFill>
+                    <a:blip r:embed="rId21" cstate="print"/>
+                    <a:srcRect/>
+                    <a:stretch>
+                      <a:fillRect/>
+                    </a:stretch>
+                  </pic:blipFill>
+                  <pic:spPr bwMode="auto">
+                    <a:xfrm>
+                      <a:off x="0" y="0"/>
+                      <a:ext cx="5760720" cy="3552125"/>
+                    </a:xfrm>
+                    <a:prstGeom prst="rect">
+                      <a:avLst/>
+                    </a:prstGeom>
+                    <a:noFill/>
+                    <a:ln w="9525">
+                      <a:noFill/>
+                      <a:miter lim="800000"/>
+                      <a:headEnd/>
+                      <a:tailEnd/>
+                    </a:ln>
+                  </pic:spPr>
+                </pic:pic>
+              </a:graphicData>
+            </a:graphic>
+          </wp:inline>
+        </w:drawing>
+      </w:r>
+    </w:p>
+    <w:p>
+      <w:pPr>
+        <w:spacing w:before="0" w:line="360" w:lineRule="auto"/>
+        <w:jc w:val="center"/>
+        <w:rPr>
+          <w:rFonts w:asciiTheme="majorHAnsi" w:hAnsiTheme="majorHAnsi"/>
+          <w:noProof/>
+          <w:sz w:val="20"/>
+          <w:szCs w:val="20"/>
+          <w:lang w:eastAsia="pl-PL"/>
+        </w:rPr>
+      </w:pPr>
+      <w:r>
+        <w:rPr>
+          <w:rFonts w:asciiTheme="majorHAnsi" w:hAnsiTheme="majorHAnsi"/>
+          <w:noProof/>
+          <w:sz w:val="20"/>
+          <w:szCs w:val="20"/>
+          <w:lang w:eastAsia="pl-PL"/>
+        </w:rPr>
+        <w:t xml:space="preserve">Rys 12. Panel klienta - </w:t>
+      </w:r>
+      <w:r>
+        <w:rPr>
+          <w:rFonts w:asciiTheme="majorHAnsi" w:hAnsiTheme="majorHAnsi"/>
+          <w:noProof/>
+          <w:sz w:val="20"/>
+          <w:szCs w:val="20"/>
+          <w:lang w:eastAsia="pl-PL"/>
+        </w:rPr>
+        <w:t>His</w:t>
+      </w:r>
+      <w:r>
+        <w:rPr>
+          <w:rFonts w:asciiTheme="majorHAnsi" w:hAnsiTheme="majorHAnsi"/>
+          <w:noProof/>
+          <w:sz w:val="20"/>
+          <w:szCs w:val="20"/>
+          <w:lang w:eastAsia="pl-PL"/>
+        </w:rPr>
+        <w:t>toria.</w:t>
+      </w:r>
+    </w:p>
+    <w:p>
+      <w:pPr>
+        <w:spacing w:before="0" w:line="360" w:lineRule="auto"/>
+        <w:jc w:val="center"/>
+        <w:rPr>
+          <w:rFonts w:asciiTheme="majorHAnsi" w:hAnsiTheme="majorHAnsi"/>
+          <w:noProof/>
+          <w:sz w:val="20"/>
+          <w:szCs w:val="20"/>
+          <w:lang w:eastAsia="pl-PL"/>
+        </w:rPr>
+      </w:pPr>
+      <w:r>
+        <w:rPr>
+          <w:rFonts w:asciiTheme="majorHAnsi" w:hAnsiTheme="majorHAnsi"/>
+          <w:noProof/>
+          <w:sz w:val="20"/>
+          <w:szCs w:val="20"/>
+          <w:lang w:eastAsia="pl-PL"/>
+        </w:rPr>
+        <w:lastRenderedPageBreak/>
+        <w:drawing>
+          <wp:inline distT="0" distB="0" distL="0" distR="0">
+            <wp:extent cx="5760720" cy="3548879"/>
+            <wp:effectExtent l="19050" t="0" r="0" b="0"/>
+            <wp:docPr id="37" name="Obraz 37"/>
+            <wp:cNvGraphicFramePr>
+              <a:graphicFrameLocks xmlns:a="http://schemas.openxmlformats.org/drawingml/2006/main" noChangeAspect="1"/>
+            </wp:cNvGraphicFramePr>
+            <a:graphic xmlns:a="http://schemas.openxmlformats.org/drawingml/2006/main">
+              <a:graphicData uri="http://schemas.openxmlformats.org/drawingml/2006/picture">
+                <pic:pic xmlns:pic="http://schemas.openxmlformats.org/drawingml/2006/picture">
+                  <pic:nvPicPr>
+                    <pic:cNvPr id="0" name="Picture 37"/>
+                    <pic:cNvPicPr>
+                      <a:picLocks noChangeAspect="1" noChangeArrowheads="1"/>
+                    </pic:cNvPicPr>
+                  </pic:nvPicPr>
+                  <pic:blipFill>
+                    <a:blip r:embed="rId22" cstate="print"/>
+                    <a:srcRect/>
+                    <a:stretch>
+                      <a:fillRect/>
+                    </a:stretch>
+                  </pic:blipFill>
+                  <pic:spPr bwMode="auto">
+                    <a:xfrm>
+                      <a:off x="0" y="0"/>
+                      <a:ext cx="5760720" cy="3548879"/>
+                    </a:xfrm>
+                    <a:prstGeom prst="rect">
+                      <a:avLst/>
+                    </a:prstGeom>
+                    <a:noFill/>
+                    <a:ln w="9525">
+                      <a:noFill/>
+                      <a:miter lim="800000"/>
+                      <a:headEnd/>
+                      <a:tailEnd/>
+                    </a:ln>
+                  </pic:spPr>
+                </pic:pic>
+              </a:graphicData>
+            </a:graphic>
+          </wp:inline>
+        </w:drawing>
+      </w:r>
+    </w:p>
+    <w:p>
+      <w:pPr>
+        <w:spacing w:before="0" w:line="360" w:lineRule="auto"/>
+        <w:jc w:val="center"/>
+        <w:rPr>
+          <w:rFonts w:asciiTheme="majorHAnsi" w:hAnsiTheme="majorHAnsi"/>
+          <w:noProof/>
+          <w:sz w:val="20"/>
+          <w:szCs w:val="20"/>
+          <w:lang w:eastAsia="pl-PL"/>
+        </w:rPr>
+      </w:pPr>
+      <w:r>
+        <w:rPr>
+          <w:rFonts w:asciiTheme="majorHAnsi" w:hAnsiTheme="majorHAnsi"/>
+          <w:noProof/>
+          <w:sz w:val="20"/>
+          <w:szCs w:val="20"/>
+          <w:lang w:eastAsia="pl-PL"/>
+        </w:rPr>
+        <w:t>Rys 1</w:t>
+      </w:r>
+      <w:r>
+        <w:rPr>
+          <w:rFonts w:asciiTheme="majorHAnsi" w:hAnsiTheme="majorHAnsi"/>
+          <w:noProof/>
+          <w:sz w:val="20"/>
+          <w:szCs w:val="20"/>
+          <w:lang w:eastAsia="pl-PL"/>
+        </w:rPr>
+        <w:t>3</w:t>
+      </w:r>
+      <w:r>
+        <w:rPr>
+          <w:rFonts w:asciiTheme="majorHAnsi" w:hAnsiTheme="majorHAnsi"/>
+          <w:noProof/>
+          <w:sz w:val="20"/>
+          <w:szCs w:val="20"/>
+          <w:lang w:eastAsia="pl-PL"/>
+        </w:rPr>
+        <w:t xml:space="preserve">. Panel klienta - </w:t>
+      </w:r>
+      <w:r>
+        <w:rPr>
+          <w:rFonts w:asciiTheme="majorHAnsi" w:hAnsiTheme="majorHAnsi"/>
+          <w:noProof/>
+          <w:sz w:val="20"/>
+          <w:szCs w:val="20"/>
+          <w:lang w:eastAsia="pl-PL"/>
+        </w:rPr>
+        <w:t>Historia.</w:t>
+      </w:r>
+    </w:p>
+    <w:p>
+      <w:pPr>
+        <w:spacing w:before="0" w:line="360" w:lineRule="auto"/>
+        <w:jc w:val="center"/>
+        <w:rPr>
+          <w:rFonts w:asciiTheme="majorHAnsi" w:hAnsiTheme="majorHAnsi"/>
+          <w:noProof/>
+          <w:sz w:val="20"/>
+          <w:szCs w:val="20"/>
+          <w:lang w:eastAsia="pl-PL"/>
+        </w:rPr>
+      </w:pPr>
+    </w:p>
+    <w:p>
+      <w:pPr>
+        <w:spacing w:before="0" w:line="360" w:lineRule="auto"/>
+        <w:jc w:val="both"/>
+        <w:rPr>
+          <w:rFonts w:asciiTheme="majorHAnsi" w:hAnsiTheme="majorHAnsi"/>
+          <w:sz w:val="32"/>
+          <w:szCs w:val="32"/>
+        </w:rPr>
+      </w:pPr>
+    </w:p>
+    <w:p>
+      <w:pPr>
+        <w:spacing w:before="0" w:line="360" w:lineRule="auto"/>
+        <w:jc w:val="both"/>
+        <w:rPr>
+          <w:rFonts w:asciiTheme="majorHAnsi" w:hAnsiTheme="majorHAnsi"/>
+          <w:sz w:val="32"/>
+          <w:szCs w:val="32"/>
+        </w:rPr>
+      </w:pPr>
+    </w:p>
+    <w:p>
+      <w:pPr>
+        <w:spacing w:before="0" w:line="360" w:lineRule="auto"/>
+        <w:rPr>
+          <w:rFonts w:ascii="Times New Roman" w:hAnsi="Times New Roman" w:cs="Times New Roman"/>
+          <w:noProof/>
+          <w:sz w:val="24"/>
+          <w:szCs w:val="24"/>
+          <w:lang w:eastAsia="pl-PL"/>
+        </w:rPr>
+      </w:pPr>
+    </w:p>
+    <w:p>
+      <w:pPr>
+        <w:spacing w:before="0" w:line="360" w:lineRule="auto"/>
+        <w:rPr>
+          <w:rFonts w:ascii="Times New Roman" w:hAnsi="Times New Roman" w:cs="Times New Roman"/>
+          <w:noProof/>
+          <w:sz w:val="24"/>
+          <w:szCs w:val="24"/>
+          <w:lang w:eastAsia="pl-PL"/>
+        </w:rPr>
+      </w:pPr>
+    </w:p>
+    <w:p>
+      <w:pPr>
+        <w:spacing w:before="0" w:line="360" w:lineRule="auto"/>
+        <w:jc w:val="center"/>
+        <w:rPr>
+          <w:rFonts w:asciiTheme="majorHAnsi" w:hAnsiTheme="majorHAnsi"/>
+          <w:noProof/>
+          <w:sz w:val="20"/>
+          <w:szCs w:val="20"/>
+          <w:lang w:eastAsia="pl-PL"/>
+        </w:rPr>
+      </w:pPr>
+    </w:p>
+    <w:p>
+      <w:pPr>
+        <w:spacing w:before="0" w:line="360" w:lineRule="auto"/>
+        <w:rPr>
+          <w:rFonts w:ascii="Times New Roman" w:hAnsi="Times New Roman" w:cs="Times New Roman"/>
+          <w:noProof/>
+          <w:sz w:val="24"/>
+          <w:szCs w:val="24"/>
+          <w:lang w:eastAsia="pl-PL"/>
         </w:rPr>
       </w:pPr>
     </w:p>
@@ -3404,8 +4495,8 @@
       </w:pPr>
     </w:p>
     <w:sectPr>
-      <w:footerReference w:type="default" r:id="rId14"/>
-      <w:footerReference w:type="first" r:id="rId15"/>
+      <w:footerReference w:type="default" r:id="rId23"/>
+      <w:footerReference w:type="first" r:id="rId24"/>
       <w:pgSz w:w="11906" w:h="16838"/>
       <w:pgMar w:top="1417" w:right="1417" w:bottom="1417" w:left="1417" w:header="708" w:footer="708" w:gutter="0"/>
       <w:cols w:space="708"/>
@@ -3462,7 +4553,7 @@
             <w:rPr>
               <w:noProof/>
             </w:rPr>
-            <w:t>4</w:t>
+            <w:t>13</w:t>
           </w:r>
         </w:fldSimple>
       </w:p>
@@ -4297,7 +5388,7 @@
 </file>
 
 <file path=customXml/itemProps1.xml><?xml version="1.0" encoding="utf-8"?>
-<ds:datastoreItem xmlns:ds="http://schemas.openxmlformats.org/officeDocument/2006/customXml" ds:itemID="{A48F57DF-F38E-4789-BC63-35A50D095109}">
+<ds:datastoreItem xmlns:ds="http://schemas.openxmlformats.org/officeDocument/2006/customXml" ds:itemID="{8E144E5D-F0E2-45B2-8015-6F68376F8A94}">
   <ds:schemaRefs>
     <ds:schemaRef ds:uri="http://schemas.openxmlformats.org/officeDocument/2006/bibliography"/>
   </ds:schemaRefs>

</xml_diff>